<commit_message>
Justify function inlining and loop unrolling choices
</commit_message>
<xml_diff>
--- a/isolation/heuristic_analysis.docx
+++ b/isolation/heuristic_analysis.docx
@@ -57,6 +57,7 @@
       </w:pPr>
       <w:r>
         <w:rPr>
+          <w:noProof/>
           <w:sz w:val="18"/>
           <w:szCs w:val="18"/>
         </w:rPr>
@@ -148,24 +149,7 @@
           <w:sz w:val="18"/>
           <w:szCs w:val="18"/>
         </w:rPr>
-        <w:t>Based on the detailed analysis below, we recommend using heuristics that take into account the following three factors:</w:t>
-      </w:r>
-    </w:p>
-    <w:p>
-      <w:pPr>
-        <w:spacing w:after="0" w:line="240" w:lineRule="auto"/>
-        <w:ind w:left="-1080" w:right="-1080"/>
-        <w:rPr>
-          <w:sz w:val="18"/>
-          <w:szCs w:val="18"/>
-        </w:rPr>
-      </w:pPr>
-      <w:r>
-        <w:rPr>
-          <w:sz w:val="18"/>
-          <w:szCs w:val="18"/>
-        </w:rPr>
-        <w:t xml:space="preserve">- use </w:t>
+        <w:t xml:space="preserve">We </w:t>
       </w:r>
       <w:r>
         <w:rPr>
@@ -173,6 +157,38 @@
           <w:sz w:val="18"/>
           <w:szCs w:val="18"/>
         </w:rPr>
+        <w:t>recommend using `heuristic5()`</w:t>
+      </w:r>
+      <w:r>
+        <w:rPr>
+          <w:sz w:val="18"/>
+          <w:szCs w:val="18"/>
+        </w:rPr>
+        <w:t xml:space="preserve"> because of the four following factors:</w:t>
+      </w:r>
+    </w:p>
+    <w:p>
+      <w:pPr>
+        <w:spacing w:after="0" w:line="240" w:lineRule="auto"/>
+        <w:ind w:left="-1080" w:right="-1080"/>
+        <w:rPr>
+          <w:sz w:val="18"/>
+          <w:szCs w:val="18"/>
+        </w:rPr>
+      </w:pPr>
+      <w:r>
+        <w:rPr>
+          <w:sz w:val="18"/>
+          <w:szCs w:val="18"/>
+        </w:rPr>
+        <w:t xml:space="preserve">- it translates the notion of </w:t>
+      </w:r>
+      <w:r>
+        <w:rPr>
+          <w:b/>
+          <w:sz w:val="18"/>
+          <w:szCs w:val="18"/>
+        </w:rPr>
         <w:t>positional advantage</w:t>
       </w:r>
       <w:r>
@@ -180,24 +196,80 @@
           <w:sz w:val="18"/>
           <w:szCs w:val="18"/>
         </w:rPr>
-        <w:t xml:space="preserve"> to gain an early advantage in the game</w:t>
-      </w:r>
-    </w:p>
-    <w:p>
-      <w:pPr>
-        <w:spacing w:after="0" w:line="240" w:lineRule="auto"/>
-        <w:ind w:left="-1080" w:right="-1080"/>
-        <w:rPr>
-          <w:sz w:val="18"/>
-          <w:szCs w:val="18"/>
-        </w:rPr>
-      </w:pPr>
-      <w:r>
-        <w:rPr>
-          <w:sz w:val="18"/>
-          <w:szCs w:val="18"/>
-        </w:rPr>
-        <w:t xml:space="preserve">- use </w:t>
+        <w:t xml:space="preserve"> to the specific L-shape knight-like moves allowed in the game</w:t>
+      </w:r>
+    </w:p>
+    <w:p>
+      <w:pPr>
+        <w:spacing w:after="0" w:line="240" w:lineRule="auto"/>
+        <w:ind w:left="-1080" w:right="-1080"/>
+        <w:rPr>
+          <w:sz w:val="18"/>
+          <w:szCs w:val="18"/>
+        </w:rPr>
+      </w:pPr>
+      <w:r>
+        <w:rPr>
+          <w:sz w:val="18"/>
+          <w:szCs w:val="18"/>
+        </w:rPr>
+        <w:t xml:space="preserve">- </w:t>
+      </w:r>
+      <w:r>
+        <w:rPr>
+          <w:sz w:val="18"/>
+          <w:szCs w:val="18"/>
+        </w:rPr>
+        <w:t xml:space="preserve">by counting </w:t>
+      </w:r>
+      <w:r>
+        <w:rPr>
+          <w:sz w:val="18"/>
+          <w:szCs w:val="18"/>
+        </w:rPr>
+        <w:t xml:space="preserve">L-shape </w:t>
+      </w:r>
+      <w:r>
+        <w:rPr>
+          <w:sz w:val="18"/>
+          <w:szCs w:val="18"/>
+        </w:rPr>
+        <w:t>jumps, it</w:t>
+      </w:r>
+      <w:r>
+        <w:rPr>
+          <w:sz w:val="18"/>
+          <w:szCs w:val="18"/>
+        </w:rPr>
+        <w:t xml:space="preserve"> </w:t>
+      </w:r>
+      <w:r>
+        <w:rPr>
+          <w:sz w:val="18"/>
+          <w:szCs w:val="18"/>
+        </w:rPr>
+        <w:t>matches</w:t>
+      </w:r>
+      <w:r>
+        <w:rPr>
+          <w:sz w:val="18"/>
+          <w:szCs w:val="18"/>
+        </w:rPr>
+        <w:t xml:space="preserve"> </w:t>
+      </w:r>
+      <w:r>
+        <w:rPr>
+          <w:sz w:val="18"/>
+          <w:szCs w:val="18"/>
+        </w:rPr>
+        <w:t>the use of a</w:t>
+      </w:r>
+      <w:r>
+        <w:rPr>
+          <w:sz w:val="18"/>
+          <w:szCs w:val="18"/>
+        </w:rPr>
+        <w:t xml:space="preserve"> </w:t>
       </w:r>
       <w:r>
         <w:rPr>
@@ -205,40 +277,73 @@
           <w:sz w:val="18"/>
           <w:szCs w:val="18"/>
         </w:rPr>
-        <w:t>optimized distance measures</w:t>
-      </w:r>
-      <w:r>
-        <w:rPr>
-          <w:sz w:val="18"/>
-          <w:szCs w:val="18"/>
-        </w:rPr>
-        <w:t xml:space="preserve"> (Manhattan vs Euclid</w:t>
+        <w:t xml:space="preserve">proven </w:t>
+      </w:r>
+      <w:r>
+        <w:rPr>
+          <w:b/>
+          <w:sz w:val="18"/>
+          <w:szCs w:val="18"/>
+        </w:rPr>
+        <w:t>distance measure</w:t>
+      </w:r>
+      <w:r>
+        <w:rPr>
+          <w:sz w:val="18"/>
+          <w:szCs w:val="18"/>
+        </w:rPr>
+        <w:t xml:space="preserve"> (Manhattan vs Euclidean)</w:t>
+      </w:r>
+    </w:p>
+    <w:p>
+      <w:pPr>
+        <w:spacing w:after="0" w:line="240" w:lineRule="auto"/>
+        <w:ind w:left="-1080" w:right="-1080"/>
+        <w:rPr>
+          <w:sz w:val="18"/>
+          <w:szCs w:val="18"/>
+        </w:rPr>
+      </w:pPr>
+      <w:r>
+        <w:rPr>
+          <w:sz w:val="18"/>
+          <w:szCs w:val="18"/>
+        </w:rPr>
+        <w:t xml:space="preserve">- it can leverage </w:t>
+      </w:r>
+      <w:r>
+        <w:rPr>
+          <w:b/>
+          <w:sz w:val="18"/>
+          <w:szCs w:val="18"/>
+        </w:rPr>
+        <w:t>sophisticated game mechanics</w:t>
+      </w:r>
+      <w:r>
+        <w:rPr>
+          <w:sz w:val="18"/>
+          <w:szCs w:val="18"/>
+        </w:rPr>
+        <w:t xml:space="preserve"> (max number of moves over min number of squares) to increase survival rate toward the end of the game (see `heuristic5()` details below)</w:t>
       </w:r>
       <w:bookmarkStart w:id="0" w:name="_GoBack"/>
       <w:bookmarkEnd w:id="0"/>
-      <w:r>
-        <w:rPr>
-          <w:sz w:val="18"/>
-          <w:szCs w:val="18"/>
-        </w:rPr>
-        <w:t>ean) in order to "do more" before timeout</w:t>
-      </w:r>
-    </w:p>
-    <w:p>
-      <w:pPr>
-        <w:spacing w:after="0" w:line="240" w:lineRule="auto"/>
-        <w:ind w:left="-1080" w:right="-1080"/>
-        <w:rPr>
-          <w:sz w:val="18"/>
-          <w:szCs w:val="18"/>
-        </w:rPr>
-      </w:pPr>
-      <w:r>
-        <w:rPr>
-          <w:sz w:val="18"/>
-          <w:szCs w:val="18"/>
-        </w:rPr>
-        <w:t xml:space="preserve">- use </w:t>
+    </w:p>
+    <w:p>
+      <w:pPr>
+        <w:spacing w:after="0" w:line="240" w:lineRule="auto"/>
+        <w:ind w:left="-1080" w:right="-1080"/>
+        <w:rPr>
+          <w:sz w:val="18"/>
+          <w:szCs w:val="18"/>
+        </w:rPr>
+      </w:pPr>
+      <w:r>
+        <w:rPr>
+          <w:sz w:val="18"/>
+          <w:szCs w:val="18"/>
+        </w:rPr>
+        <w:t xml:space="preserve">- it can leverage </w:t>
       </w:r>
       <w:r>
         <w:rPr>
@@ -246,14 +351,44 @@
           <w:sz w:val="18"/>
           <w:szCs w:val="18"/>
         </w:rPr>
-        <w:t>sophisticated game mechanics</w:t>
-      </w:r>
-      <w:r>
-        <w:rPr>
-          <w:sz w:val="18"/>
-          <w:szCs w:val="18"/>
-        </w:rPr>
-        <w:t xml:space="preserve"> (see `heuristic5()`) to increase survival rate toward the end of the game</w:t>
+        <w:t>function inlining</w:t>
+      </w:r>
+      <w:r>
+        <w:rPr>
+          <w:sz w:val="18"/>
+          <w:szCs w:val="18"/>
+        </w:rPr>
+        <w:t xml:space="preserve"> and </w:t>
+      </w:r>
+      <w:r>
+        <w:rPr>
+          <w:b/>
+          <w:sz w:val="18"/>
+          <w:szCs w:val="18"/>
+        </w:rPr>
+        <w:t>loop</w:t>
+      </w:r>
+      <w:r>
+        <w:rPr>
+          <w:sz w:val="18"/>
+          <w:szCs w:val="18"/>
+        </w:rPr>
+        <w:t xml:space="preserve"> </w:t>
+      </w:r>
+      <w:r>
+        <w:rPr>
+          <w:b/>
+          <w:sz w:val="18"/>
+          <w:szCs w:val="18"/>
+        </w:rPr>
+        <w:t>unrolling</w:t>
+      </w:r>
+      <w:r>
+        <w:rPr>
+          <w:sz w:val="18"/>
+          <w:szCs w:val="18"/>
+        </w:rPr>
+        <w:t xml:space="preserve"> to explore more branches before timeouts</w:t>
       </w:r>
     </w:p>
     <w:p>
@@ -6795,6 +6930,79 @@
           <w:sz w:val="16"/>
           <w:szCs w:val="16"/>
         </w:rPr>
+        <w:t xml:space="preserve">    </w:t>
+      </w:r>
+      <w:proofErr w:type="spellStart"/>
+      <w:r>
+        <w:rPr>
+          <w:rFonts w:ascii="Courier New" w:hAnsi="Courier New" w:cs="Courier New"/>
+          <w:sz w:val="16"/>
+          <w:szCs w:val="16"/>
+        </w:rPr>
+        <w:t>opponent_moves</w:t>
+      </w:r>
+      <w:proofErr w:type="spellEnd"/>
+      <w:r>
+        <w:rPr>
+          <w:rFonts w:ascii="Courier New" w:hAnsi="Courier New" w:cs="Courier New"/>
+          <w:sz w:val="16"/>
+          <w:szCs w:val="16"/>
+        </w:rPr>
+        <w:t xml:space="preserve"> = </w:t>
+      </w:r>
+      <w:proofErr w:type="spellStart"/>
+      <w:r>
+        <w:rPr>
+          <w:rFonts w:ascii="Courier New" w:hAnsi="Courier New" w:cs="Courier New"/>
+          <w:sz w:val="16"/>
+          <w:szCs w:val="16"/>
+        </w:rPr>
+        <w:t>game.get_legal_moves</w:t>
+      </w:r>
+      <w:proofErr w:type="spellEnd"/>
+      <w:r>
+        <w:rPr>
+          <w:rFonts w:ascii="Courier New" w:hAnsi="Courier New" w:cs="Courier New"/>
+          <w:sz w:val="16"/>
+          <w:szCs w:val="16"/>
+        </w:rPr>
+        <w:t>(</w:t>
+      </w:r>
+      <w:proofErr w:type="spellStart"/>
+      <w:r>
+        <w:rPr>
+          <w:rFonts w:ascii="Courier New" w:hAnsi="Courier New" w:cs="Courier New"/>
+          <w:sz w:val="16"/>
+          <w:szCs w:val="16"/>
+        </w:rPr>
+        <w:t>game.get_opponent</w:t>
+      </w:r>
+      <w:proofErr w:type="spellEnd"/>
+      <w:r>
+        <w:rPr>
+          <w:rFonts w:ascii="Courier New" w:hAnsi="Courier New" w:cs="Courier New"/>
+          <w:sz w:val="16"/>
+          <w:szCs w:val="16"/>
+        </w:rPr>
+        <w:t>(player))</w:t>
+      </w:r>
+    </w:p>
+    <w:p>
+      <w:pPr>
+        <w:spacing w:after="0" w:line="240" w:lineRule="auto"/>
+        <w:ind w:left="-1080" w:right="-1080"/>
+        <w:rPr>
+          <w:rFonts w:ascii="Courier New" w:hAnsi="Courier New" w:cs="Courier New"/>
+          <w:sz w:val="16"/>
+          <w:szCs w:val="16"/>
+        </w:rPr>
+      </w:pPr>
+      <w:r>
+        <w:rPr>
+          <w:rFonts w:ascii="Courier New" w:hAnsi="Courier New" w:cs="Courier New"/>
+          <w:sz w:val="16"/>
+          <w:szCs w:val="16"/>
+        </w:rPr>
         <w:lastRenderedPageBreak/>
         <w:t xml:space="preserve">    </w:t>
       </w:r>
@@ -6805,79 +7013,6 @@
           <w:sz w:val="16"/>
           <w:szCs w:val="16"/>
         </w:rPr>
-        <w:t>opponent_moves</w:t>
-      </w:r>
-      <w:proofErr w:type="spellEnd"/>
-      <w:r>
-        <w:rPr>
-          <w:rFonts w:ascii="Courier New" w:hAnsi="Courier New" w:cs="Courier New"/>
-          <w:sz w:val="16"/>
-          <w:szCs w:val="16"/>
-        </w:rPr>
-        <w:t xml:space="preserve"> = </w:t>
-      </w:r>
-      <w:proofErr w:type="spellStart"/>
-      <w:r>
-        <w:rPr>
-          <w:rFonts w:ascii="Courier New" w:hAnsi="Courier New" w:cs="Courier New"/>
-          <w:sz w:val="16"/>
-          <w:szCs w:val="16"/>
-        </w:rPr>
-        <w:t>game.get_legal_moves</w:t>
-      </w:r>
-      <w:proofErr w:type="spellEnd"/>
-      <w:r>
-        <w:rPr>
-          <w:rFonts w:ascii="Courier New" w:hAnsi="Courier New" w:cs="Courier New"/>
-          <w:sz w:val="16"/>
-          <w:szCs w:val="16"/>
-        </w:rPr>
-        <w:t>(</w:t>
-      </w:r>
-      <w:proofErr w:type="spellStart"/>
-      <w:r>
-        <w:rPr>
-          <w:rFonts w:ascii="Courier New" w:hAnsi="Courier New" w:cs="Courier New"/>
-          <w:sz w:val="16"/>
-          <w:szCs w:val="16"/>
-        </w:rPr>
-        <w:t>game.get_opponent</w:t>
-      </w:r>
-      <w:proofErr w:type="spellEnd"/>
-      <w:r>
-        <w:rPr>
-          <w:rFonts w:ascii="Courier New" w:hAnsi="Courier New" w:cs="Courier New"/>
-          <w:sz w:val="16"/>
-          <w:szCs w:val="16"/>
-        </w:rPr>
-        <w:t>(player))</w:t>
-      </w:r>
-    </w:p>
-    <w:p>
-      <w:pPr>
-        <w:spacing w:after="0" w:line="240" w:lineRule="auto"/>
-        <w:ind w:left="-1080" w:right="-1080"/>
-        <w:rPr>
-          <w:rFonts w:ascii="Courier New" w:hAnsi="Courier New" w:cs="Courier New"/>
-          <w:sz w:val="16"/>
-          <w:szCs w:val="16"/>
-        </w:rPr>
-      </w:pPr>
-      <w:r>
-        <w:rPr>
-          <w:rFonts w:ascii="Courier New" w:hAnsi="Courier New" w:cs="Courier New"/>
-          <w:sz w:val="16"/>
-          <w:szCs w:val="16"/>
-        </w:rPr>
-        <w:t xml:space="preserve">    </w:t>
-      </w:r>
-      <w:proofErr w:type="spellStart"/>
-      <w:r>
-        <w:rPr>
-          <w:rFonts w:ascii="Courier New" w:hAnsi="Courier New" w:cs="Courier New"/>
-          <w:sz w:val="16"/>
-          <w:szCs w:val="16"/>
-        </w:rPr>
         <w:t>player_moves_left</w:t>
       </w:r>
       <w:proofErr w:type="spellEnd"/>
@@ -9656,7 +9791,2160 @@
           <w:sz w:val="18"/>
           <w:szCs w:val="18"/>
         </w:rPr>
+        <w:t>Analysis</w:t>
+      </w:r>
+    </w:p>
+    <w:p>
+      <w:pPr>
+        <w:spacing w:after="0" w:line="240" w:lineRule="auto"/>
+        <w:ind w:left="-1080" w:right="-1080"/>
+        <w:rPr>
+          <w:sz w:val="18"/>
+          <w:szCs w:val="18"/>
+        </w:rPr>
+      </w:pPr>
+      <w:r>
+        <w:rPr>
+          <w:sz w:val="18"/>
+          <w:szCs w:val="18"/>
+        </w:rPr>
         <w:lastRenderedPageBreak/>
+        <w:t>This is quite a remarkable result. Using a simple, single game-specific mechanic is enough for the two game-playing agents to compete neck-to-neck. This may also suggest that positional advantage (being close to the center of the board) may not matter that much in the long run.</w:t>
+      </w:r>
+    </w:p>
+    <w:p>
+      <w:pPr>
+        <w:spacing w:after="0" w:line="240" w:lineRule="auto"/>
+        <w:ind w:left="-1080" w:right="-1080"/>
+        <w:rPr>
+          <w:sz w:val="18"/>
+          <w:szCs w:val="18"/>
+        </w:rPr>
+      </w:pPr>
+    </w:p>
+    <w:p>
+      <w:pPr>
+        <w:spacing w:after="0" w:line="240" w:lineRule="auto"/>
+        <w:ind w:left="-1080" w:right="-1080"/>
+        <w:rPr>
+          <w:i/>
+          <w:sz w:val="18"/>
+          <w:szCs w:val="18"/>
+        </w:rPr>
+      </w:pPr>
+      <w:r>
+        <w:rPr>
+          <w:i/>
+          <w:sz w:val="18"/>
+          <w:szCs w:val="18"/>
+        </w:rPr>
+        <w:t>Implementation</w:t>
+      </w:r>
+    </w:p>
+    <w:p>
+      <w:pPr>
+        <w:spacing w:after="0" w:line="240" w:lineRule="auto"/>
+        <w:ind w:left="-1080" w:right="-1080"/>
+        <w:rPr>
+          <w:sz w:val="18"/>
+          <w:szCs w:val="18"/>
+        </w:rPr>
+      </w:pPr>
+      <w:r>
+        <w:rPr>
+          <w:sz w:val="18"/>
+          <w:szCs w:val="18"/>
+        </w:rPr>
+        <w:t>Here's our implementation for this heuristic:</w:t>
+      </w:r>
+    </w:p>
+    <w:p>
+      <w:pPr>
+        <w:spacing w:after="0" w:line="240" w:lineRule="auto"/>
+        <w:ind w:left="-1080" w:right="-1080"/>
+        <w:rPr>
+          <w:sz w:val="18"/>
+          <w:szCs w:val="18"/>
+        </w:rPr>
+      </w:pPr>
+    </w:p>
+    <w:p>
+      <w:pPr>
+        <w:spacing w:after="0" w:line="240" w:lineRule="auto"/>
+        <w:ind w:left="-1080" w:right="-1080"/>
+        <w:rPr>
+          <w:rFonts w:ascii="Courier New" w:hAnsi="Courier New" w:cs="Courier New"/>
+          <w:sz w:val="16"/>
+          <w:szCs w:val="16"/>
+        </w:rPr>
+      </w:pPr>
+      <w:r>
+        <w:rPr>
+          <w:rFonts w:ascii="Courier New" w:hAnsi="Courier New" w:cs="Courier New"/>
+          <w:sz w:val="16"/>
+          <w:szCs w:val="16"/>
+        </w:rPr>
+        <w:t>def heuristic4(game, player):</w:t>
+      </w:r>
+    </w:p>
+    <w:p>
+      <w:pPr>
+        <w:spacing w:after="0" w:line="240" w:lineRule="auto"/>
+        <w:ind w:left="-1080" w:right="-1080"/>
+        <w:rPr>
+          <w:rFonts w:ascii="Courier New" w:hAnsi="Courier New" w:cs="Courier New"/>
+          <w:sz w:val="16"/>
+          <w:szCs w:val="16"/>
+        </w:rPr>
+      </w:pPr>
+      <w:r>
+        <w:rPr>
+          <w:rFonts w:ascii="Courier New" w:hAnsi="Courier New" w:cs="Courier New"/>
+          <w:sz w:val="16"/>
+          <w:szCs w:val="16"/>
+        </w:rPr>
+        <w:t xml:space="preserve">    # Have we </w:t>
+      </w:r>
+      <w:r>
+        <w:rPr>
+          <w:rFonts w:ascii="Courier New" w:hAnsi="Courier New" w:cs="Courier New"/>
+          <w:sz w:val="16"/>
+          <w:szCs w:val="16"/>
+        </w:rPr>
+        <w:t>w</w:t>
+      </w:r>
+      <w:r>
+        <w:rPr>
+          <w:rFonts w:ascii="Courier New" w:hAnsi="Courier New" w:cs="Courier New"/>
+          <w:sz w:val="16"/>
+          <w:szCs w:val="16"/>
+        </w:rPr>
+        <w:t>on the game?</w:t>
+      </w:r>
+    </w:p>
+    <w:p>
+      <w:pPr>
+        <w:spacing w:after="0" w:line="240" w:lineRule="auto"/>
+        <w:ind w:left="-1080" w:right="-1080"/>
+        <w:rPr>
+          <w:rFonts w:ascii="Courier New" w:hAnsi="Courier New" w:cs="Courier New"/>
+          <w:sz w:val="16"/>
+          <w:szCs w:val="16"/>
+        </w:rPr>
+      </w:pPr>
+      <w:r>
+        <w:rPr>
+          <w:rFonts w:ascii="Courier New" w:hAnsi="Courier New" w:cs="Courier New"/>
+          <w:sz w:val="16"/>
+          <w:szCs w:val="16"/>
+        </w:rPr>
+        <w:t xml:space="preserve">    if </w:t>
+      </w:r>
+      <w:proofErr w:type="spellStart"/>
+      <w:r>
+        <w:rPr>
+          <w:rFonts w:ascii="Courier New" w:hAnsi="Courier New" w:cs="Courier New"/>
+          <w:sz w:val="16"/>
+          <w:szCs w:val="16"/>
+        </w:rPr>
+        <w:t>game.is_winner</w:t>
+      </w:r>
+      <w:proofErr w:type="spellEnd"/>
+      <w:r>
+        <w:rPr>
+          <w:rFonts w:ascii="Courier New" w:hAnsi="Courier New" w:cs="Courier New"/>
+          <w:sz w:val="16"/>
+          <w:szCs w:val="16"/>
+        </w:rPr>
+        <w:t>(player):</w:t>
+      </w:r>
+    </w:p>
+    <w:p>
+      <w:pPr>
+        <w:spacing w:after="0" w:line="240" w:lineRule="auto"/>
+        <w:ind w:left="-1080" w:right="-1080"/>
+        <w:rPr>
+          <w:rFonts w:ascii="Courier New" w:hAnsi="Courier New" w:cs="Courier New"/>
+          <w:sz w:val="16"/>
+          <w:szCs w:val="16"/>
+        </w:rPr>
+      </w:pPr>
+      <w:r>
+        <w:rPr>
+          <w:rFonts w:ascii="Courier New" w:hAnsi="Courier New" w:cs="Courier New"/>
+          <w:sz w:val="16"/>
+          <w:szCs w:val="16"/>
+        </w:rPr>
+        <w:t xml:space="preserve">        return float("</w:t>
+      </w:r>
+      <w:proofErr w:type="spellStart"/>
+      <w:r>
+        <w:rPr>
+          <w:rFonts w:ascii="Courier New" w:hAnsi="Courier New" w:cs="Courier New"/>
+          <w:sz w:val="16"/>
+          <w:szCs w:val="16"/>
+        </w:rPr>
+        <w:t>inf</w:t>
+      </w:r>
+      <w:proofErr w:type="spellEnd"/>
+      <w:r>
+        <w:rPr>
+          <w:rFonts w:ascii="Courier New" w:hAnsi="Courier New" w:cs="Courier New"/>
+          <w:sz w:val="16"/>
+          <w:szCs w:val="16"/>
+        </w:rPr>
+        <w:t>")</w:t>
+      </w:r>
+    </w:p>
+    <w:p>
+      <w:pPr>
+        <w:spacing w:after="0" w:line="240" w:lineRule="auto"/>
+        <w:ind w:left="-1080" w:right="-1080"/>
+        <w:rPr>
+          <w:rFonts w:ascii="Courier New" w:hAnsi="Courier New" w:cs="Courier New"/>
+          <w:sz w:val="16"/>
+          <w:szCs w:val="16"/>
+        </w:rPr>
+      </w:pPr>
+    </w:p>
+    <w:p>
+      <w:pPr>
+        <w:spacing w:after="0" w:line="240" w:lineRule="auto"/>
+        <w:ind w:left="-1080" w:right="-1080"/>
+        <w:rPr>
+          <w:rFonts w:ascii="Courier New" w:hAnsi="Courier New" w:cs="Courier New"/>
+          <w:sz w:val="16"/>
+          <w:szCs w:val="16"/>
+        </w:rPr>
+      </w:pPr>
+      <w:r>
+        <w:rPr>
+          <w:rFonts w:ascii="Courier New" w:hAnsi="Courier New" w:cs="Courier New"/>
+          <w:sz w:val="16"/>
+          <w:szCs w:val="16"/>
+        </w:rPr>
+        <w:t xml:space="preserve">    # Do we even have moves to play?</w:t>
+      </w:r>
+    </w:p>
+    <w:p>
+      <w:pPr>
+        <w:spacing w:after="0" w:line="240" w:lineRule="auto"/>
+        <w:ind w:left="-1080" w:right="-1080"/>
+        <w:rPr>
+          <w:rFonts w:ascii="Courier New" w:hAnsi="Courier New" w:cs="Courier New"/>
+          <w:sz w:val="16"/>
+          <w:szCs w:val="16"/>
+        </w:rPr>
+      </w:pPr>
+      <w:r>
+        <w:rPr>
+          <w:rFonts w:ascii="Courier New" w:hAnsi="Courier New" w:cs="Courier New"/>
+          <w:sz w:val="16"/>
+          <w:szCs w:val="16"/>
+        </w:rPr>
+        <w:t xml:space="preserve">    if </w:t>
+      </w:r>
+      <w:proofErr w:type="spellStart"/>
+      <w:r>
+        <w:rPr>
+          <w:rFonts w:ascii="Courier New" w:hAnsi="Courier New" w:cs="Courier New"/>
+          <w:sz w:val="16"/>
+          <w:szCs w:val="16"/>
+        </w:rPr>
+        <w:t>game.is_loser</w:t>
+      </w:r>
+      <w:proofErr w:type="spellEnd"/>
+      <w:r>
+        <w:rPr>
+          <w:rFonts w:ascii="Courier New" w:hAnsi="Courier New" w:cs="Courier New"/>
+          <w:sz w:val="16"/>
+          <w:szCs w:val="16"/>
+        </w:rPr>
+        <w:t>(player):</w:t>
+      </w:r>
+    </w:p>
+    <w:p>
+      <w:pPr>
+        <w:spacing w:after="0" w:line="240" w:lineRule="auto"/>
+        <w:ind w:left="-1080" w:right="-1080"/>
+        <w:rPr>
+          <w:rFonts w:ascii="Courier New" w:hAnsi="Courier New" w:cs="Courier New"/>
+          <w:sz w:val="16"/>
+          <w:szCs w:val="16"/>
+        </w:rPr>
+      </w:pPr>
+      <w:r>
+        <w:rPr>
+          <w:rFonts w:ascii="Courier New" w:hAnsi="Courier New" w:cs="Courier New"/>
+          <w:sz w:val="16"/>
+          <w:szCs w:val="16"/>
+        </w:rPr>
+        <w:t xml:space="preserve">        return float("-</w:t>
+      </w:r>
+      <w:proofErr w:type="spellStart"/>
+      <w:r>
+        <w:rPr>
+          <w:rFonts w:ascii="Courier New" w:hAnsi="Courier New" w:cs="Courier New"/>
+          <w:sz w:val="16"/>
+          <w:szCs w:val="16"/>
+        </w:rPr>
+        <w:t>inf</w:t>
+      </w:r>
+      <w:proofErr w:type="spellEnd"/>
+      <w:r>
+        <w:rPr>
+          <w:rFonts w:ascii="Courier New" w:hAnsi="Courier New" w:cs="Courier New"/>
+          <w:sz w:val="16"/>
+          <w:szCs w:val="16"/>
+        </w:rPr>
+        <w:t>")</w:t>
+      </w:r>
+    </w:p>
+    <w:p>
+      <w:pPr>
+        <w:spacing w:after="0" w:line="240" w:lineRule="auto"/>
+        <w:ind w:left="-1080" w:right="-1080"/>
+        <w:rPr>
+          <w:rFonts w:ascii="Courier New" w:hAnsi="Courier New" w:cs="Courier New"/>
+          <w:sz w:val="16"/>
+          <w:szCs w:val="16"/>
+        </w:rPr>
+      </w:pPr>
+    </w:p>
+    <w:p>
+      <w:pPr>
+        <w:spacing w:after="0" w:line="240" w:lineRule="auto"/>
+        <w:ind w:left="-1080" w:right="-1080"/>
+        <w:rPr>
+          <w:rFonts w:ascii="Courier New" w:hAnsi="Courier New" w:cs="Courier New"/>
+          <w:sz w:val="16"/>
+          <w:szCs w:val="16"/>
+        </w:rPr>
+      </w:pPr>
+      <w:r>
+        <w:rPr>
+          <w:rFonts w:ascii="Courier New" w:hAnsi="Courier New" w:cs="Courier New"/>
+          <w:sz w:val="16"/>
+          <w:szCs w:val="16"/>
+        </w:rPr>
+        <w:t xml:space="preserve">    # We have moves to play. How many more than our opponent?</w:t>
+      </w:r>
+    </w:p>
+    <w:p>
+      <w:pPr>
+        <w:spacing w:after="0" w:line="240" w:lineRule="auto"/>
+        <w:ind w:left="-1080" w:right="-1080"/>
+        <w:rPr>
+          <w:rFonts w:ascii="Courier New" w:hAnsi="Courier New" w:cs="Courier New"/>
+          <w:sz w:val="16"/>
+          <w:szCs w:val="16"/>
+        </w:rPr>
+      </w:pPr>
+      <w:r>
+        <w:rPr>
+          <w:rFonts w:ascii="Courier New" w:hAnsi="Courier New" w:cs="Courier New"/>
+          <w:sz w:val="16"/>
+          <w:szCs w:val="16"/>
+        </w:rPr>
+        <w:t xml:space="preserve">    </w:t>
+      </w:r>
+      <w:proofErr w:type="spellStart"/>
+      <w:r>
+        <w:rPr>
+          <w:rFonts w:ascii="Courier New" w:hAnsi="Courier New" w:cs="Courier New"/>
+          <w:sz w:val="16"/>
+          <w:szCs w:val="16"/>
+        </w:rPr>
+        <w:t>player_moves</w:t>
+      </w:r>
+      <w:proofErr w:type="spellEnd"/>
+      <w:r>
+        <w:rPr>
+          <w:rFonts w:ascii="Courier New" w:hAnsi="Courier New" w:cs="Courier New"/>
+          <w:sz w:val="16"/>
+          <w:szCs w:val="16"/>
+        </w:rPr>
+        <w:t xml:space="preserve"> = </w:t>
+      </w:r>
+      <w:proofErr w:type="spellStart"/>
+      <w:r>
+        <w:rPr>
+          <w:rFonts w:ascii="Courier New" w:hAnsi="Courier New" w:cs="Courier New"/>
+          <w:sz w:val="16"/>
+          <w:szCs w:val="16"/>
+        </w:rPr>
+        <w:t>game.get_legal_moves</w:t>
+      </w:r>
+      <w:proofErr w:type="spellEnd"/>
+      <w:r>
+        <w:rPr>
+          <w:rFonts w:ascii="Courier New" w:hAnsi="Courier New" w:cs="Courier New"/>
+          <w:sz w:val="16"/>
+          <w:szCs w:val="16"/>
+        </w:rPr>
+        <w:t>(player)</w:t>
+      </w:r>
+    </w:p>
+    <w:p>
+      <w:pPr>
+        <w:spacing w:after="0" w:line="240" w:lineRule="auto"/>
+        <w:ind w:left="-1080" w:right="-1080"/>
+        <w:rPr>
+          <w:rFonts w:ascii="Courier New" w:hAnsi="Courier New" w:cs="Courier New"/>
+          <w:sz w:val="16"/>
+          <w:szCs w:val="16"/>
+        </w:rPr>
+      </w:pPr>
+      <w:r>
+        <w:rPr>
+          <w:rFonts w:ascii="Courier New" w:hAnsi="Courier New" w:cs="Courier New"/>
+          <w:sz w:val="16"/>
+          <w:szCs w:val="16"/>
+        </w:rPr>
+        <w:t xml:space="preserve">    </w:t>
+      </w:r>
+      <w:proofErr w:type="spellStart"/>
+      <w:r>
+        <w:rPr>
+          <w:rFonts w:ascii="Courier New" w:hAnsi="Courier New" w:cs="Courier New"/>
+          <w:sz w:val="16"/>
+          <w:szCs w:val="16"/>
+        </w:rPr>
+        <w:t>opponent_moves</w:t>
+      </w:r>
+      <w:proofErr w:type="spellEnd"/>
+      <w:r>
+        <w:rPr>
+          <w:rFonts w:ascii="Courier New" w:hAnsi="Courier New" w:cs="Courier New"/>
+          <w:sz w:val="16"/>
+          <w:szCs w:val="16"/>
+        </w:rPr>
+        <w:t xml:space="preserve"> = </w:t>
+      </w:r>
+      <w:proofErr w:type="spellStart"/>
+      <w:r>
+        <w:rPr>
+          <w:rFonts w:ascii="Courier New" w:hAnsi="Courier New" w:cs="Courier New"/>
+          <w:sz w:val="16"/>
+          <w:szCs w:val="16"/>
+        </w:rPr>
+        <w:t>game.get_legal_moves</w:t>
+      </w:r>
+      <w:proofErr w:type="spellEnd"/>
+      <w:r>
+        <w:rPr>
+          <w:rFonts w:ascii="Courier New" w:hAnsi="Courier New" w:cs="Courier New"/>
+          <w:sz w:val="16"/>
+          <w:szCs w:val="16"/>
+        </w:rPr>
+        <w:t>(</w:t>
+      </w:r>
+      <w:proofErr w:type="spellStart"/>
+      <w:r>
+        <w:rPr>
+          <w:rFonts w:ascii="Courier New" w:hAnsi="Courier New" w:cs="Courier New"/>
+          <w:sz w:val="16"/>
+          <w:szCs w:val="16"/>
+        </w:rPr>
+        <w:t>game.get_opponent</w:t>
+      </w:r>
+      <w:proofErr w:type="spellEnd"/>
+      <w:r>
+        <w:rPr>
+          <w:rFonts w:ascii="Courier New" w:hAnsi="Courier New" w:cs="Courier New"/>
+          <w:sz w:val="16"/>
+          <w:szCs w:val="16"/>
+        </w:rPr>
+        <w:t>(player))</w:t>
+      </w:r>
+    </w:p>
+    <w:p>
+      <w:pPr>
+        <w:spacing w:after="0" w:line="240" w:lineRule="auto"/>
+        <w:ind w:left="-1080" w:right="-1080"/>
+        <w:rPr>
+          <w:rFonts w:ascii="Courier New" w:hAnsi="Courier New" w:cs="Courier New"/>
+          <w:sz w:val="16"/>
+          <w:szCs w:val="16"/>
+        </w:rPr>
+      </w:pPr>
+    </w:p>
+    <w:p>
+      <w:pPr>
+        <w:spacing w:after="0" w:line="240" w:lineRule="auto"/>
+        <w:ind w:left="-1080" w:right="-1080"/>
+        <w:rPr>
+          <w:rFonts w:ascii="Courier New" w:hAnsi="Courier New" w:cs="Courier New"/>
+          <w:sz w:val="16"/>
+          <w:szCs w:val="16"/>
+        </w:rPr>
+      </w:pPr>
+      <w:r>
+        <w:rPr>
+          <w:rFonts w:ascii="Courier New" w:hAnsi="Courier New" w:cs="Courier New"/>
+          <w:sz w:val="16"/>
+          <w:szCs w:val="16"/>
+        </w:rPr>
+        <w:t xml:space="preserve">    </w:t>
+      </w:r>
+      <w:proofErr w:type="spellStart"/>
+      <w:r>
+        <w:rPr>
+          <w:rFonts w:ascii="Courier New" w:hAnsi="Courier New" w:cs="Courier New"/>
+          <w:sz w:val="16"/>
+          <w:szCs w:val="16"/>
+        </w:rPr>
+        <w:t>player_y_pos</w:t>
+      </w:r>
+      <w:proofErr w:type="spellEnd"/>
+      <w:r>
+        <w:rPr>
+          <w:rFonts w:ascii="Courier New" w:hAnsi="Courier New" w:cs="Courier New"/>
+          <w:sz w:val="16"/>
+          <w:szCs w:val="16"/>
+        </w:rPr>
+        <w:t xml:space="preserve">, </w:t>
+      </w:r>
+      <w:proofErr w:type="spellStart"/>
+      <w:r>
+        <w:rPr>
+          <w:rFonts w:ascii="Courier New" w:hAnsi="Courier New" w:cs="Courier New"/>
+          <w:sz w:val="16"/>
+          <w:szCs w:val="16"/>
+        </w:rPr>
+        <w:t>player_x_pos</w:t>
+      </w:r>
+      <w:proofErr w:type="spellEnd"/>
+      <w:r>
+        <w:rPr>
+          <w:rFonts w:ascii="Courier New" w:hAnsi="Courier New" w:cs="Courier New"/>
+          <w:sz w:val="16"/>
+          <w:szCs w:val="16"/>
+        </w:rPr>
+        <w:t xml:space="preserve"> = </w:t>
+      </w:r>
+      <w:proofErr w:type="spellStart"/>
+      <w:r>
+        <w:rPr>
+          <w:rFonts w:ascii="Courier New" w:hAnsi="Courier New" w:cs="Courier New"/>
+          <w:sz w:val="16"/>
+          <w:szCs w:val="16"/>
+        </w:rPr>
+        <w:t>game.get_player_location</w:t>
+      </w:r>
+      <w:proofErr w:type="spellEnd"/>
+      <w:r>
+        <w:rPr>
+          <w:rFonts w:ascii="Courier New" w:hAnsi="Courier New" w:cs="Courier New"/>
+          <w:sz w:val="16"/>
+          <w:szCs w:val="16"/>
+        </w:rPr>
+        <w:t>(player)</w:t>
+      </w:r>
+    </w:p>
+    <w:p>
+      <w:pPr>
+        <w:spacing w:after="0" w:line="240" w:lineRule="auto"/>
+        <w:ind w:left="-1080" w:right="-1080"/>
+        <w:rPr>
+          <w:rFonts w:ascii="Courier New" w:hAnsi="Courier New" w:cs="Courier New"/>
+          <w:sz w:val="16"/>
+          <w:szCs w:val="16"/>
+        </w:rPr>
+      </w:pPr>
+      <w:r>
+        <w:rPr>
+          <w:rFonts w:ascii="Courier New" w:hAnsi="Courier New" w:cs="Courier New"/>
+          <w:sz w:val="16"/>
+          <w:szCs w:val="16"/>
+        </w:rPr>
+        <w:t xml:space="preserve">    </w:t>
+      </w:r>
+      <w:proofErr w:type="spellStart"/>
+      <w:r>
+        <w:rPr>
+          <w:rFonts w:ascii="Courier New" w:hAnsi="Courier New" w:cs="Courier New"/>
+          <w:sz w:val="16"/>
+          <w:szCs w:val="16"/>
+        </w:rPr>
+        <w:t>opponent_y_pos</w:t>
+      </w:r>
+      <w:proofErr w:type="spellEnd"/>
+      <w:r>
+        <w:rPr>
+          <w:rFonts w:ascii="Courier New" w:hAnsi="Courier New" w:cs="Courier New"/>
+          <w:sz w:val="16"/>
+          <w:szCs w:val="16"/>
+        </w:rPr>
+        <w:t xml:space="preserve">, </w:t>
+      </w:r>
+      <w:proofErr w:type="spellStart"/>
+      <w:r>
+        <w:rPr>
+          <w:rFonts w:ascii="Courier New" w:hAnsi="Courier New" w:cs="Courier New"/>
+          <w:sz w:val="16"/>
+          <w:szCs w:val="16"/>
+        </w:rPr>
+        <w:t>opponent_x_pos</w:t>
+      </w:r>
+      <w:proofErr w:type="spellEnd"/>
+      <w:r>
+        <w:rPr>
+          <w:rFonts w:ascii="Courier New" w:hAnsi="Courier New" w:cs="Courier New"/>
+          <w:sz w:val="16"/>
+          <w:szCs w:val="16"/>
+        </w:rPr>
+        <w:t xml:space="preserve"> = </w:t>
+      </w:r>
+      <w:proofErr w:type="spellStart"/>
+      <w:r>
+        <w:rPr>
+          <w:rFonts w:ascii="Courier New" w:hAnsi="Courier New" w:cs="Courier New"/>
+          <w:sz w:val="16"/>
+          <w:szCs w:val="16"/>
+        </w:rPr>
+        <w:t>game.get_player_location</w:t>
+      </w:r>
+      <w:proofErr w:type="spellEnd"/>
+      <w:r>
+        <w:rPr>
+          <w:rFonts w:ascii="Courier New" w:hAnsi="Courier New" w:cs="Courier New"/>
+          <w:sz w:val="16"/>
+          <w:szCs w:val="16"/>
+        </w:rPr>
+        <w:t>(</w:t>
+      </w:r>
+      <w:proofErr w:type="spellStart"/>
+      <w:r>
+        <w:rPr>
+          <w:rFonts w:ascii="Courier New" w:hAnsi="Courier New" w:cs="Courier New"/>
+          <w:sz w:val="16"/>
+          <w:szCs w:val="16"/>
+        </w:rPr>
+        <w:t>game.get_opponent</w:t>
+      </w:r>
+      <w:proofErr w:type="spellEnd"/>
+      <w:r>
+        <w:rPr>
+          <w:rFonts w:ascii="Courier New" w:hAnsi="Courier New" w:cs="Courier New"/>
+          <w:sz w:val="16"/>
+          <w:szCs w:val="16"/>
+        </w:rPr>
+        <w:t>(player))</w:t>
+      </w:r>
+    </w:p>
+    <w:p>
+      <w:pPr>
+        <w:spacing w:after="0" w:line="240" w:lineRule="auto"/>
+        <w:ind w:left="-1080" w:right="-1080"/>
+        <w:rPr>
+          <w:rFonts w:ascii="Courier New" w:hAnsi="Courier New" w:cs="Courier New"/>
+          <w:sz w:val="16"/>
+          <w:szCs w:val="16"/>
+        </w:rPr>
+      </w:pPr>
+      <w:r>
+        <w:rPr>
+          <w:rFonts w:ascii="Courier New" w:hAnsi="Courier New" w:cs="Courier New"/>
+          <w:sz w:val="16"/>
+          <w:szCs w:val="16"/>
+        </w:rPr>
+        <w:t xml:space="preserve">    </w:t>
+      </w:r>
+      <w:proofErr w:type="spellStart"/>
+      <w:r>
+        <w:rPr>
+          <w:rFonts w:ascii="Courier New" w:hAnsi="Courier New" w:cs="Courier New"/>
+          <w:sz w:val="16"/>
+          <w:szCs w:val="16"/>
+        </w:rPr>
+        <w:t>longest_player_run</w:t>
+      </w:r>
+      <w:proofErr w:type="spellEnd"/>
+      <w:r>
+        <w:rPr>
+          <w:rFonts w:ascii="Courier New" w:hAnsi="Courier New" w:cs="Courier New"/>
+          <w:sz w:val="16"/>
+          <w:szCs w:val="16"/>
+        </w:rPr>
+        <w:t xml:space="preserve"> = </w:t>
+      </w:r>
+      <w:proofErr w:type="spellStart"/>
+      <w:r>
+        <w:rPr>
+          <w:rFonts w:ascii="Courier New" w:hAnsi="Courier New" w:cs="Courier New"/>
+          <w:sz w:val="16"/>
+          <w:szCs w:val="16"/>
+        </w:rPr>
+        <w:t>get_longest_jumping_run</w:t>
+      </w:r>
+      <w:proofErr w:type="spellEnd"/>
+      <w:r>
+        <w:rPr>
+          <w:rFonts w:ascii="Courier New" w:hAnsi="Courier New" w:cs="Courier New"/>
+          <w:sz w:val="16"/>
+          <w:szCs w:val="16"/>
+        </w:rPr>
+        <w:t xml:space="preserve">(game, </w:t>
+      </w:r>
+      <w:proofErr w:type="spellStart"/>
+      <w:r>
+        <w:rPr>
+          <w:rFonts w:ascii="Courier New" w:hAnsi="Courier New" w:cs="Courier New"/>
+          <w:sz w:val="16"/>
+          <w:szCs w:val="16"/>
+        </w:rPr>
+        <w:t>player_y_pos</w:t>
+      </w:r>
+      <w:proofErr w:type="spellEnd"/>
+      <w:r>
+        <w:rPr>
+          <w:rFonts w:ascii="Courier New" w:hAnsi="Courier New" w:cs="Courier New"/>
+          <w:sz w:val="16"/>
+          <w:szCs w:val="16"/>
+        </w:rPr>
+        <w:t xml:space="preserve">, </w:t>
+      </w:r>
+      <w:proofErr w:type="spellStart"/>
+      <w:r>
+        <w:rPr>
+          <w:rFonts w:ascii="Courier New" w:hAnsi="Courier New" w:cs="Courier New"/>
+          <w:sz w:val="16"/>
+          <w:szCs w:val="16"/>
+        </w:rPr>
+        <w:t>player_x_pos</w:t>
+      </w:r>
+      <w:proofErr w:type="spellEnd"/>
+      <w:r>
+        <w:rPr>
+          <w:rFonts w:ascii="Courier New" w:hAnsi="Courier New" w:cs="Courier New"/>
+          <w:sz w:val="16"/>
+          <w:szCs w:val="16"/>
+        </w:rPr>
+        <w:t xml:space="preserve">, </w:t>
+      </w:r>
+      <w:proofErr w:type="spellStart"/>
+      <w:r>
+        <w:rPr>
+          <w:rFonts w:ascii="Courier New" w:hAnsi="Courier New" w:cs="Courier New"/>
+          <w:sz w:val="16"/>
+          <w:szCs w:val="16"/>
+        </w:rPr>
+        <w:t>player_moves</w:t>
+      </w:r>
+      <w:proofErr w:type="spellEnd"/>
+      <w:r>
+        <w:rPr>
+          <w:rFonts w:ascii="Courier New" w:hAnsi="Courier New" w:cs="Courier New"/>
+          <w:sz w:val="16"/>
+          <w:szCs w:val="16"/>
+        </w:rPr>
+        <w:t>)</w:t>
+      </w:r>
+    </w:p>
+    <w:p>
+      <w:pPr>
+        <w:spacing w:after="0" w:line="240" w:lineRule="auto"/>
+        <w:ind w:left="-1080" w:right="-1080"/>
+        <w:rPr>
+          <w:rFonts w:ascii="Courier New" w:hAnsi="Courier New" w:cs="Courier New"/>
+          <w:sz w:val="16"/>
+          <w:szCs w:val="16"/>
+        </w:rPr>
+      </w:pPr>
+      <w:r>
+        <w:rPr>
+          <w:rFonts w:ascii="Courier New" w:hAnsi="Courier New" w:cs="Courier New"/>
+          <w:sz w:val="16"/>
+          <w:szCs w:val="16"/>
+        </w:rPr>
+        <w:t xml:space="preserve">    </w:t>
+      </w:r>
+      <w:proofErr w:type="spellStart"/>
+      <w:r>
+        <w:rPr>
+          <w:rFonts w:ascii="Courier New" w:hAnsi="Courier New" w:cs="Courier New"/>
+          <w:sz w:val="16"/>
+          <w:szCs w:val="16"/>
+        </w:rPr>
+        <w:t>longest_opponent_run</w:t>
+      </w:r>
+      <w:proofErr w:type="spellEnd"/>
+      <w:r>
+        <w:rPr>
+          <w:rFonts w:ascii="Courier New" w:hAnsi="Courier New" w:cs="Courier New"/>
+          <w:sz w:val="16"/>
+          <w:szCs w:val="16"/>
+        </w:rPr>
+        <w:t xml:space="preserve"> = </w:t>
+      </w:r>
+      <w:proofErr w:type="spellStart"/>
+      <w:r>
+        <w:rPr>
+          <w:rFonts w:ascii="Courier New" w:hAnsi="Courier New" w:cs="Courier New"/>
+          <w:sz w:val="16"/>
+          <w:szCs w:val="16"/>
+        </w:rPr>
+        <w:t>get_longest_jumping_run</w:t>
+      </w:r>
+      <w:proofErr w:type="spellEnd"/>
+      <w:r>
+        <w:rPr>
+          <w:rFonts w:ascii="Courier New" w:hAnsi="Courier New" w:cs="Courier New"/>
+          <w:sz w:val="16"/>
+          <w:szCs w:val="16"/>
+        </w:rPr>
+        <w:t xml:space="preserve">(game, </w:t>
+      </w:r>
+      <w:proofErr w:type="spellStart"/>
+      <w:r>
+        <w:rPr>
+          <w:rFonts w:ascii="Courier New" w:hAnsi="Courier New" w:cs="Courier New"/>
+          <w:sz w:val="16"/>
+          <w:szCs w:val="16"/>
+        </w:rPr>
+        <w:t>opponent_y_pos</w:t>
+      </w:r>
+      <w:proofErr w:type="spellEnd"/>
+      <w:r>
+        <w:rPr>
+          <w:rFonts w:ascii="Courier New" w:hAnsi="Courier New" w:cs="Courier New"/>
+          <w:sz w:val="16"/>
+          <w:szCs w:val="16"/>
+        </w:rPr>
+        <w:t xml:space="preserve">, </w:t>
+      </w:r>
+      <w:proofErr w:type="spellStart"/>
+      <w:r>
+        <w:rPr>
+          <w:rFonts w:ascii="Courier New" w:hAnsi="Courier New" w:cs="Courier New"/>
+          <w:sz w:val="16"/>
+          <w:szCs w:val="16"/>
+        </w:rPr>
+        <w:t>opponent_x_pos</w:t>
+      </w:r>
+      <w:proofErr w:type="spellEnd"/>
+      <w:r>
+        <w:rPr>
+          <w:rFonts w:ascii="Courier New" w:hAnsi="Courier New" w:cs="Courier New"/>
+          <w:sz w:val="16"/>
+          <w:szCs w:val="16"/>
+        </w:rPr>
+        <w:t xml:space="preserve">, </w:t>
+      </w:r>
+      <w:proofErr w:type="spellStart"/>
+      <w:r>
+        <w:rPr>
+          <w:rFonts w:ascii="Courier New" w:hAnsi="Courier New" w:cs="Courier New"/>
+          <w:sz w:val="16"/>
+          <w:szCs w:val="16"/>
+        </w:rPr>
+        <w:t>opponent_moves</w:t>
+      </w:r>
+      <w:proofErr w:type="spellEnd"/>
+      <w:r>
+        <w:rPr>
+          <w:rFonts w:ascii="Courier New" w:hAnsi="Courier New" w:cs="Courier New"/>
+          <w:sz w:val="16"/>
+          <w:szCs w:val="16"/>
+        </w:rPr>
+        <w:t>)</w:t>
+      </w:r>
+    </w:p>
+    <w:p>
+      <w:pPr>
+        <w:spacing w:after="0" w:line="240" w:lineRule="auto"/>
+        <w:ind w:left="-1080" w:right="-1080"/>
+        <w:rPr>
+          <w:rFonts w:ascii="Courier New" w:hAnsi="Courier New" w:cs="Courier New"/>
+          <w:sz w:val="16"/>
+          <w:szCs w:val="16"/>
+        </w:rPr>
+      </w:pPr>
+    </w:p>
+    <w:p>
+      <w:pPr>
+        <w:spacing w:after="0" w:line="240" w:lineRule="auto"/>
+        <w:ind w:left="-1080" w:right="-1080"/>
+        <w:rPr>
+          <w:rFonts w:ascii="Courier New" w:hAnsi="Courier New" w:cs="Courier New"/>
+          <w:sz w:val="16"/>
+          <w:szCs w:val="16"/>
+        </w:rPr>
+      </w:pPr>
+      <w:r>
+        <w:rPr>
+          <w:rFonts w:ascii="Courier New" w:hAnsi="Courier New" w:cs="Courier New"/>
+          <w:sz w:val="16"/>
+          <w:szCs w:val="16"/>
+        </w:rPr>
+        <w:t xml:space="preserve">    return float(</w:t>
+      </w:r>
+      <w:proofErr w:type="spellStart"/>
+      <w:r>
+        <w:rPr>
+          <w:rFonts w:ascii="Courier New" w:hAnsi="Courier New" w:cs="Courier New"/>
+          <w:sz w:val="16"/>
+          <w:szCs w:val="16"/>
+        </w:rPr>
+        <w:t>longest_player_run</w:t>
+      </w:r>
+      <w:proofErr w:type="spellEnd"/>
+      <w:r>
+        <w:rPr>
+          <w:rFonts w:ascii="Courier New" w:hAnsi="Courier New" w:cs="Courier New"/>
+          <w:sz w:val="16"/>
+          <w:szCs w:val="16"/>
+        </w:rPr>
+        <w:t xml:space="preserve"> - </w:t>
+      </w:r>
+      <w:proofErr w:type="spellStart"/>
+      <w:r>
+        <w:rPr>
+          <w:rFonts w:ascii="Courier New" w:hAnsi="Courier New" w:cs="Courier New"/>
+          <w:sz w:val="16"/>
+          <w:szCs w:val="16"/>
+        </w:rPr>
+        <w:t>longest_opponent_run</w:t>
+      </w:r>
+      <w:proofErr w:type="spellEnd"/>
+      <w:r>
+        <w:rPr>
+          <w:rFonts w:ascii="Courier New" w:hAnsi="Courier New" w:cs="Courier New"/>
+          <w:sz w:val="16"/>
+          <w:szCs w:val="16"/>
+        </w:rPr>
+        <w:t>)</w:t>
+      </w:r>
+    </w:p>
+    <w:p>
+      <w:pPr>
+        <w:spacing w:after="0" w:line="240" w:lineRule="auto"/>
+        <w:ind w:left="-1080" w:right="-1080"/>
+        <w:rPr>
+          <w:sz w:val="18"/>
+          <w:szCs w:val="18"/>
+        </w:rPr>
+      </w:pPr>
+    </w:p>
+    <w:p>
+      <w:pPr>
+        <w:spacing w:after="0" w:line="240" w:lineRule="auto"/>
+        <w:ind w:left="-1080" w:right="-1080"/>
+        <w:rPr>
+          <w:sz w:val="18"/>
+          <w:szCs w:val="18"/>
+        </w:rPr>
+      </w:pPr>
+      <w:r>
+        <w:rPr>
+          <w:sz w:val="18"/>
+          <w:szCs w:val="18"/>
+        </w:rPr>
+        <w:t>For the implementation of `</w:t>
+      </w:r>
+      <w:proofErr w:type="spellStart"/>
+      <w:r>
+        <w:rPr>
+          <w:sz w:val="18"/>
+          <w:szCs w:val="18"/>
+        </w:rPr>
+        <w:t>get_longest_jumping_run</w:t>
+      </w:r>
+      <w:proofErr w:type="spellEnd"/>
+      <w:r>
+        <w:rPr>
+          <w:sz w:val="18"/>
+          <w:szCs w:val="18"/>
+        </w:rPr>
+        <w:t>()`, please see</w:t>
+      </w:r>
+      <w:r>
+        <w:rPr>
+          <w:sz w:val="18"/>
+          <w:szCs w:val="18"/>
+        </w:rPr>
+        <w:t xml:space="preserve"> </w:t>
+      </w:r>
+      <w:r>
+        <w:rPr>
+          <w:sz w:val="18"/>
+          <w:szCs w:val="18"/>
+        </w:rPr>
+        <w:t>game_agent.py.</w:t>
+      </w:r>
+    </w:p>
+    <w:p>
+      <w:pPr>
+        <w:spacing w:after="0" w:line="240" w:lineRule="auto"/>
+        <w:ind w:left="-1080" w:right="-1080"/>
+        <w:rPr>
+          <w:sz w:val="18"/>
+          <w:szCs w:val="18"/>
+        </w:rPr>
+      </w:pPr>
+    </w:p>
+    <w:p>
+      <w:pPr>
+        <w:spacing w:after="0" w:line="240" w:lineRule="auto"/>
+        <w:ind w:left="-1080" w:right="-1080"/>
+        <w:rPr>
+          <w:b/>
+        </w:rPr>
+      </w:pPr>
+      <w:r>
+        <w:rPr>
+          <w:b/>
+        </w:rPr>
+        <w:t>Heuristic 5</w:t>
+      </w:r>
+    </w:p>
+    <w:p>
+      <w:pPr>
+        <w:spacing w:after="0" w:line="240" w:lineRule="auto"/>
+        <w:ind w:left="-1080" w:right="-1080"/>
+        <w:rPr>
+          <w:sz w:val="18"/>
+          <w:szCs w:val="18"/>
+        </w:rPr>
+      </w:pPr>
+    </w:p>
+    <w:p>
+      <w:pPr>
+        <w:spacing w:after="0" w:line="240" w:lineRule="auto"/>
+        <w:ind w:left="-1080" w:right="-1080"/>
+        <w:rPr>
+          <w:sz w:val="18"/>
+          <w:szCs w:val="18"/>
+        </w:rPr>
+      </w:pPr>
+      <w:r>
+        <w:rPr>
+          <w:sz w:val="18"/>
+          <w:szCs w:val="18"/>
+        </w:rPr>
+        <w:t xml:space="preserve">With this heuristic, we keep exploring game tactics.  Specifically, we assess our ability to survive the longest. We look at </w:t>
+      </w:r>
+      <w:r>
+        <w:rPr>
+          <w:b/>
+          <w:sz w:val="18"/>
+          <w:szCs w:val="18"/>
+        </w:rPr>
+        <w:t>all</w:t>
+      </w:r>
+      <w:r>
+        <w:rPr>
+          <w:sz w:val="18"/>
+          <w:szCs w:val="18"/>
+        </w:rPr>
+        <w:t xml:space="preserve"> the 3x3 squares in which the player's current position appears and </w:t>
+      </w:r>
+      <w:r>
+        <w:rPr>
+          <w:b/>
+          <w:sz w:val="18"/>
+          <w:szCs w:val="18"/>
+        </w:rPr>
+        <w:t>sum the runs of moves</w:t>
+      </w:r>
+      <w:r>
+        <w:rPr>
+          <w:sz w:val="18"/>
+          <w:szCs w:val="18"/>
+        </w:rPr>
+        <w:t xml:space="preserve"> that can be performed over all these squares (jumping back and forth up to seven times in a 3x3 square). This allows us to evaluate how long we can survive if we're cornered in a tight zone.</w:t>
+      </w:r>
+    </w:p>
+    <w:p>
+      <w:pPr>
+        <w:spacing w:after="0" w:line="240" w:lineRule="auto"/>
+        <w:ind w:left="-1080" w:right="-1080"/>
+        <w:rPr>
+          <w:sz w:val="18"/>
+          <w:szCs w:val="18"/>
+        </w:rPr>
+      </w:pPr>
+    </w:p>
+    <w:p>
+      <w:pPr>
+        <w:spacing w:after="0" w:line="240" w:lineRule="auto"/>
+        <w:ind w:left="-1080" w:right="-1080"/>
+        <w:rPr>
+          <w:i/>
+          <w:sz w:val="18"/>
+          <w:szCs w:val="18"/>
+        </w:rPr>
+      </w:pPr>
+      <w:r>
+        <w:rPr>
+          <w:i/>
+          <w:sz w:val="18"/>
+          <w:szCs w:val="18"/>
+        </w:rPr>
+        <w:t>Results</w:t>
+      </w:r>
+    </w:p>
+    <w:p>
+      <w:pPr>
+        <w:spacing w:after="0" w:line="240" w:lineRule="auto"/>
+        <w:ind w:left="-1080" w:right="-1080"/>
+        <w:rPr>
+          <w:rFonts w:ascii="Courier New" w:hAnsi="Courier New" w:cs="Courier New"/>
+          <w:sz w:val="14"/>
+          <w:szCs w:val="14"/>
+        </w:rPr>
+      </w:pPr>
+      <w:r>
+        <w:rPr>
+          <w:rFonts w:ascii="Courier New" w:hAnsi="Courier New" w:cs="Courier New"/>
+          <w:sz w:val="14"/>
+          <w:szCs w:val="14"/>
+        </w:rPr>
+        <w:t xml:space="preserve">    *************************</w:t>
+      </w:r>
+    </w:p>
+    <w:p>
+      <w:pPr>
+        <w:spacing w:after="0" w:line="240" w:lineRule="auto"/>
+        <w:ind w:left="-1080" w:right="-1080"/>
+        <w:rPr>
+          <w:rFonts w:ascii="Courier New" w:hAnsi="Courier New" w:cs="Courier New"/>
+          <w:sz w:val="14"/>
+          <w:szCs w:val="14"/>
+        </w:rPr>
+      </w:pPr>
+      <w:r>
+        <w:rPr>
+          <w:rFonts w:ascii="Courier New" w:hAnsi="Courier New" w:cs="Courier New"/>
+          <w:sz w:val="14"/>
+          <w:szCs w:val="14"/>
+        </w:rPr>
+        <w:t xml:space="preserve">     Evaluating: </w:t>
+      </w:r>
+      <w:proofErr w:type="spellStart"/>
+      <w:r>
+        <w:rPr>
+          <w:rFonts w:ascii="Courier New" w:hAnsi="Courier New" w:cs="Courier New"/>
+          <w:sz w:val="14"/>
+          <w:szCs w:val="14"/>
+        </w:rPr>
+        <w:t>ID_Improved</w:t>
+      </w:r>
+      <w:proofErr w:type="spellEnd"/>
+    </w:p>
+    <w:p>
+      <w:pPr>
+        <w:spacing w:after="0" w:line="240" w:lineRule="auto"/>
+        <w:ind w:left="-1080" w:right="-1080"/>
+        <w:rPr>
+          <w:rFonts w:ascii="Courier New" w:hAnsi="Courier New" w:cs="Courier New"/>
+          <w:sz w:val="14"/>
+          <w:szCs w:val="14"/>
+        </w:rPr>
+      </w:pPr>
+      <w:r>
+        <w:rPr>
+          <w:rFonts w:ascii="Courier New" w:hAnsi="Courier New" w:cs="Courier New"/>
+          <w:sz w:val="14"/>
+          <w:szCs w:val="14"/>
+        </w:rPr>
+        <w:t xml:space="preserve">    *************************</w:t>
+      </w:r>
+    </w:p>
+    <w:p>
+      <w:pPr>
+        <w:spacing w:after="0" w:line="240" w:lineRule="auto"/>
+        <w:ind w:left="-1080" w:right="-1080"/>
+        <w:rPr>
+          <w:rFonts w:ascii="Courier New" w:hAnsi="Courier New" w:cs="Courier New"/>
+          <w:sz w:val="14"/>
+          <w:szCs w:val="14"/>
+        </w:rPr>
+      </w:pPr>
+    </w:p>
+    <w:p>
+      <w:pPr>
+        <w:spacing w:after="0" w:line="240" w:lineRule="auto"/>
+        <w:ind w:left="-1080" w:right="-1080"/>
+        <w:rPr>
+          <w:rFonts w:ascii="Courier New" w:hAnsi="Courier New" w:cs="Courier New"/>
+          <w:sz w:val="14"/>
+          <w:szCs w:val="14"/>
+        </w:rPr>
+      </w:pPr>
+      <w:r>
+        <w:rPr>
+          <w:rFonts w:ascii="Courier New" w:hAnsi="Courier New" w:cs="Courier New"/>
+          <w:sz w:val="14"/>
+          <w:szCs w:val="14"/>
+        </w:rPr>
+        <w:t xml:space="preserve">    Playing Matches:</w:t>
+      </w:r>
+    </w:p>
+    <w:p>
+      <w:pPr>
+        <w:spacing w:after="0" w:line="240" w:lineRule="auto"/>
+        <w:ind w:left="-1080" w:right="-1080"/>
+        <w:rPr>
+          <w:rFonts w:ascii="Courier New" w:hAnsi="Courier New" w:cs="Courier New"/>
+          <w:sz w:val="14"/>
+          <w:szCs w:val="14"/>
+        </w:rPr>
+      </w:pPr>
+      <w:r>
+        <w:rPr>
+          <w:rFonts w:ascii="Courier New" w:hAnsi="Courier New" w:cs="Courier New"/>
+          <w:sz w:val="14"/>
+          <w:szCs w:val="14"/>
+        </w:rPr>
+        <w:t xml:space="preserve">    ----------</w:t>
+      </w:r>
+    </w:p>
+    <w:p>
+      <w:pPr>
+        <w:spacing w:after="0" w:line="240" w:lineRule="auto"/>
+        <w:ind w:left="-1080" w:right="-1080"/>
+        <w:rPr>
+          <w:rFonts w:ascii="Courier New" w:hAnsi="Courier New" w:cs="Courier New"/>
+          <w:sz w:val="14"/>
+          <w:szCs w:val="14"/>
+        </w:rPr>
+      </w:pPr>
+      <w:r>
+        <w:rPr>
+          <w:rFonts w:ascii="Courier New" w:hAnsi="Courier New" w:cs="Courier New"/>
+          <w:sz w:val="14"/>
+          <w:szCs w:val="14"/>
+        </w:rPr>
+        <w:t xml:space="preserve">      Match 1: </w:t>
+      </w:r>
+      <w:proofErr w:type="spellStart"/>
+      <w:r>
+        <w:rPr>
+          <w:rFonts w:ascii="Courier New" w:hAnsi="Courier New" w:cs="Courier New"/>
+          <w:sz w:val="14"/>
+          <w:szCs w:val="14"/>
+        </w:rPr>
+        <w:t>ID_Improved</w:t>
+      </w:r>
+      <w:proofErr w:type="spellEnd"/>
+      <w:r>
+        <w:rPr>
+          <w:rFonts w:ascii="Courier New" w:hAnsi="Courier New" w:cs="Courier New"/>
+          <w:sz w:val="14"/>
+          <w:szCs w:val="14"/>
+        </w:rPr>
+        <w:t xml:space="preserve"> vs   Random      Result: 16 to 4</w:t>
+      </w:r>
+    </w:p>
+    <w:p>
+      <w:pPr>
+        <w:spacing w:after="0" w:line="240" w:lineRule="auto"/>
+        <w:ind w:left="-1080" w:right="-1080"/>
+        <w:rPr>
+          <w:rFonts w:ascii="Courier New" w:hAnsi="Courier New" w:cs="Courier New"/>
+          <w:sz w:val="14"/>
+          <w:szCs w:val="14"/>
+        </w:rPr>
+      </w:pPr>
+      <w:r>
+        <w:rPr>
+          <w:rFonts w:ascii="Courier New" w:hAnsi="Courier New" w:cs="Courier New"/>
+          <w:sz w:val="14"/>
+          <w:szCs w:val="14"/>
+        </w:rPr>
+        <w:t xml:space="preserve">      Match 2: </w:t>
+      </w:r>
+      <w:proofErr w:type="spellStart"/>
+      <w:r>
+        <w:rPr>
+          <w:rFonts w:ascii="Courier New" w:hAnsi="Courier New" w:cs="Courier New"/>
+          <w:sz w:val="14"/>
+          <w:szCs w:val="14"/>
+        </w:rPr>
+        <w:t>ID_Improved</w:t>
+      </w:r>
+      <w:proofErr w:type="spellEnd"/>
+      <w:r>
+        <w:rPr>
+          <w:rFonts w:ascii="Courier New" w:hAnsi="Courier New" w:cs="Courier New"/>
+          <w:sz w:val="14"/>
+          <w:szCs w:val="14"/>
+        </w:rPr>
+        <w:t xml:space="preserve"> vs   </w:t>
+      </w:r>
+      <w:proofErr w:type="spellStart"/>
+      <w:r>
+        <w:rPr>
+          <w:rFonts w:ascii="Courier New" w:hAnsi="Courier New" w:cs="Courier New"/>
+          <w:sz w:val="14"/>
+          <w:szCs w:val="14"/>
+        </w:rPr>
+        <w:t>MM_Null</w:t>
+      </w:r>
+      <w:proofErr w:type="spellEnd"/>
+      <w:r>
+        <w:rPr>
+          <w:rFonts w:ascii="Courier New" w:hAnsi="Courier New" w:cs="Courier New"/>
+          <w:sz w:val="14"/>
+          <w:szCs w:val="14"/>
+        </w:rPr>
+        <w:t xml:space="preserve">     Result: 12 to 8</w:t>
+      </w:r>
+    </w:p>
+    <w:p>
+      <w:pPr>
+        <w:spacing w:after="0" w:line="240" w:lineRule="auto"/>
+        <w:ind w:left="-1080" w:right="-1080"/>
+        <w:rPr>
+          <w:rFonts w:ascii="Courier New" w:hAnsi="Courier New" w:cs="Courier New"/>
+          <w:sz w:val="14"/>
+          <w:szCs w:val="14"/>
+        </w:rPr>
+      </w:pPr>
+      <w:r>
+        <w:rPr>
+          <w:rFonts w:ascii="Courier New" w:hAnsi="Courier New" w:cs="Courier New"/>
+          <w:sz w:val="14"/>
+          <w:szCs w:val="14"/>
+        </w:rPr>
+        <w:t xml:space="preserve">      Match 3: </w:t>
+      </w:r>
+      <w:proofErr w:type="spellStart"/>
+      <w:r>
+        <w:rPr>
+          <w:rFonts w:ascii="Courier New" w:hAnsi="Courier New" w:cs="Courier New"/>
+          <w:sz w:val="14"/>
+          <w:szCs w:val="14"/>
+        </w:rPr>
+        <w:t>ID_Improved</w:t>
+      </w:r>
+      <w:proofErr w:type="spellEnd"/>
+      <w:r>
+        <w:rPr>
+          <w:rFonts w:ascii="Courier New" w:hAnsi="Courier New" w:cs="Courier New"/>
+          <w:sz w:val="14"/>
+          <w:szCs w:val="14"/>
+        </w:rPr>
+        <w:t xml:space="preserve"> vs   </w:t>
+      </w:r>
+      <w:proofErr w:type="spellStart"/>
+      <w:r>
+        <w:rPr>
+          <w:rFonts w:ascii="Courier New" w:hAnsi="Courier New" w:cs="Courier New"/>
+          <w:sz w:val="14"/>
+          <w:szCs w:val="14"/>
+        </w:rPr>
+        <w:t>MM_Open</w:t>
+      </w:r>
+      <w:proofErr w:type="spellEnd"/>
+      <w:r>
+        <w:rPr>
+          <w:rFonts w:ascii="Courier New" w:hAnsi="Courier New" w:cs="Courier New"/>
+          <w:sz w:val="14"/>
+          <w:szCs w:val="14"/>
+        </w:rPr>
+        <w:t xml:space="preserve">     Result: 14 to 6</w:t>
+      </w:r>
+    </w:p>
+    <w:p>
+      <w:pPr>
+        <w:spacing w:after="0" w:line="240" w:lineRule="auto"/>
+        <w:ind w:left="-1080" w:right="-1080"/>
+        <w:rPr>
+          <w:rFonts w:ascii="Courier New" w:hAnsi="Courier New" w:cs="Courier New"/>
+          <w:sz w:val="14"/>
+          <w:szCs w:val="14"/>
+        </w:rPr>
+      </w:pPr>
+      <w:r>
+        <w:rPr>
+          <w:rFonts w:ascii="Courier New" w:hAnsi="Courier New" w:cs="Courier New"/>
+          <w:sz w:val="14"/>
+          <w:szCs w:val="14"/>
+        </w:rPr>
+        <w:t xml:space="preserve">      Match 4: </w:t>
+      </w:r>
+      <w:proofErr w:type="spellStart"/>
+      <w:r>
+        <w:rPr>
+          <w:rFonts w:ascii="Courier New" w:hAnsi="Courier New" w:cs="Courier New"/>
+          <w:sz w:val="14"/>
+          <w:szCs w:val="14"/>
+        </w:rPr>
+        <w:t>ID_Improved</w:t>
+      </w:r>
+      <w:proofErr w:type="spellEnd"/>
+      <w:r>
+        <w:rPr>
+          <w:rFonts w:ascii="Courier New" w:hAnsi="Courier New" w:cs="Courier New"/>
+          <w:sz w:val="14"/>
+          <w:szCs w:val="14"/>
+        </w:rPr>
+        <w:t xml:space="preserve"> vs </w:t>
+      </w:r>
+      <w:proofErr w:type="spellStart"/>
+      <w:r>
+        <w:rPr>
+          <w:rFonts w:ascii="Courier New" w:hAnsi="Courier New" w:cs="Courier New"/>
+          <w:sz w:val="14"/>
+          <w:szCs w:val="14"/>
+        </w:rPr>
+        <w:t>MM_Improved</w:t>
+      </w:r>
+      <w:proofErr w:type="spellEnd"/>
+      <w:r>
+        <w:rPr>
+          <w:rFonts w:ascii="Courier New" w:hAnsi="Courier New" w:cs="Courier New"/>
+          <w:sz w:val="14"/>
+          <w:szCs w:val="14"/>
+        </w:rPr>
+        <w:t xml:space="preserve">   Result: 9 to 11</w:t>
+      </w:r>
+    </w:p>
+    <w:p>
+      <w:pPr>
+        <w:spacing w:after="0" w:line="240" w:lineRule="auto"/>
+        <w:ind w:left="-1080" w:right="-1080"/>
+        <w:rPr>
+          <w:rFonts w:ascii="Courier New" w:hAnsi="Courier New" w:cs="Courier New"/>
+          <w:sz w:val="14"/>
+          <w:szCs w:val="14"/>
+        </w:rPr>
+      </w:pPr>
+      <w:r>
+        <w:rPr>
+          <w:rFonts w:ascii="Courier New" w:hAnsi="Courier New" w:cs="Courier New"/>
+          <w:sz w:val="14"/>
+          <w:szCs w:val="14"/>
+        </w:rPr>
+        <w:t xml:space="preserve">      Match 5: </w:t>
+      </w:r>
+      <w:proofErr w:type="spellStart"/>
+      <w:r>
+        <w:rPr>
+          <w:rFonts w:ascii="Courier New" w:hAnsi="Courier New" w:cs="Courier New"/>
+          <w:sz w:val="14"/>
+          <w:szCs w:val="14"/>
+        </w:rPr>
+        <w:t>ID_Improved</w:t>
+      </w:r>
+      <w:proofErr w:type="spellEnd"/>
+      <w:r>
+        <w:rPr>
+          <w:rFonts w:ascii="Courier New" w:hAnsi="Courier New" w:cs="Courier New"/>
+          <w:sz w:val="14"/>
+          <w:szCs w:val="14"/>
+        </w:rPr>
+        <w:t xml:space="preserve"> vs   </w:t>
+      </w:r>
+      <w:proofErr w:type="spellStart"/>
+      <w:r>
+        <w:rPr>
+          <w:rFonts w:ascii="Courier New" w:hAnsi="Courier New" w:cs="Courier New"/>
+          <w:sz w:val="14"/>
+          <w:szCs w:val="14"/>
+        </w:rPr>
+        <w:t>AB_Null</w:t>
+      </w:r>
+      <w:proofErr w:type="spellEnd"/>
+      <w:r>
+        <w:rPr>
+          <w:rFonts w:ascii="Courier New" w:hAnsi="Courier New" w:cs="Courier New"/>
+          <w:sz w:val="14"/>
+          <w:szCs w:val="14"/>
+        </w:rPr>
+        <w:t xml:space="preserve">     Result: 12 to 8</w:t>
+      </w:r>
+    </w:p>
+    <w:p>
+      <w:pPr>
+        <w:spacing w:after="0" w:line="240" w:lineRule="auto"/>
+        <w:ind w:left="-1080" w:right="-1080"/>
+        <w:rPr>
+          <w:rFonts w:ascii="Courier New" w:hAnsi="Courier New" w:cs="Courier New"/>
+          <w:sz w:val="14"/>
+          <w:szCs w:val="14"/>
+        </w:rPr>
+      </w:pPr>
+      <w:r>
+        <w:rPr>
+          <w:rFonts w:ascii="Courier New" w:hAnsi="Courier New" w:cs="Courier New"/>
+          <w:sz w:val="14"/>
+          <w:szCs w:val="14"/>
+        </w:rPr>
+        <w:t xml:space="preserve">      Match 6: </w:t>
+      </w:r>
+      <w:proofErr w:type="spellStart"/>
+      <w:r>
+        <w:rPr>
+          <w:rFonts w:ascii="Courier New" w:hAnsi="Courier New" w:cs="Courier New"/>
+          <w:sz w:val="14"/>
+          <w:szCs w:val="14"/>
+        </w:rPr>
+        <w:t>ID_Improved</w:t>
+      </w:r>
+      <w:proofErr w:type="spellEnd"/>
+      <w:r>
+        <w:rPr>
+          <w:rFonts w:ascii="Courier New" w:hAnsi="Courier New" w:cs="Courier New"/>
+          <w:sz w:val="14"/>
+          <w:szCs w:val="14"/>
+        </w:rPr>
+        <w:t xml:space="preserve"> vs   </w:t>
+      </w:r>
+      <w:proofErr w:type="spellStart"/>
+      <w:r>
+        <w:rPr>
+          <w:rFonts w:ascii="Courier New" w:hAnsi="Courier New" w:cs="Courier New"/>
+          <w:sz w:val="14"/>
+          <w:szCs w:val="14"/>
+        </w:rPr>
+        <w:t>AB_Open</w:t>
+      </w:r>
+      <w:proofErr w:type="spellEnd"/>
+      <w:r>
+        <w:rPr>
+          <w:rFonts w:ascii="Courier New" w:hAnsi="Courier New" w:cs="Courier New"/>
+          <w:sz w:val="14"/>
+          <w:szCs w:val="14"/>
+        </w:rPr>
+        <w:t xml:space="preserve">     Result: 11 to 9</w:t>
+      </w:r>
+    </w:p>
+    <w:p>
+      <w:pPr>
+        <w:spacing w:after="0" w:line="240" w:lineRule="auto"/>
+        <w:ind w:left="-1080" w:right="-1080"/>
+        <w:rPr>
+          <w:rFonts w:ascii="Courier New" w:hAnsi="Courier New" w:cs="Courier New"/>
+          <w:sz w:val="14"/>
+          <w:szCs w:val="14"/>
+        </w:rPr>
+      </w:pPr>
+      <w:r>
+        <w:rPr>
+          <w:rFonts w:ascii="Courier New" w:hAnsi="Courier New" w:cs="Courier New"/>
+          <w:sz w:val="14"/>
+          <w:szCs w:val="14"/>
+        </w:rPr>
+        <w:t xml:space="preserve">      Match 7: </w:t>
+      </w:r>
+      <w:proofErr w:type="spellStart"/>
+      <w:r>
+        <w:rPr>
+          <w:rFonts w:ascii="Courier New" w:hAnsi="Courier New" w:cs="Courier New"/>
+          <w:sz w:val="14"/>
+          <w:szCs w:val="14"/>
+        </w:rPr>
+        <w:t>ID_Improved</w:t>
+      </w:r>
+      <w:proofErr w:type="spellEnd"/>
+      <w:r>
+        <w:rPr>
+          <w:rFonts w:ascii="Courier New" w:hAnsi="Courier New" w:cs="Courier New"/>
+          <w:sz w:val="14"/>
+          <w:szCs w:val="14"/>
+        </w:rPr>
+        <w:t xml:space="preserve"> vs </w:t>
+      </w:r>
+      <w:proofErr w:type="spellStart"/>
+      <w:r>
+        <w:rPr>
+          <w:rFonts w:ascii="Courier New" w:hAnsi="Courier New" w:cs="Courier New"/>
+          <w:sz w:val="14"/>
+          <w:szCs w:val="14"/>
+        </w:rPr>
+        <w:t>AB_Improved</w:t>
+      </w:r>
+      <w:proofErr w:type="spellEnd"/>
+      <w:r>
+        <w:rPr>
+          <w:rFonts w:ascii="Courier New" w:hAnsi="Courier New" w:cs="Courier New"/>
+          <w:sz w:val="14"/>
+          <w:szCs w:val="14"/>
+        </w:rPr>
+        <w:t xml:space="preserve">   Result: 13 to 7</w:t>
+      </w:r>
+    </w:p>
+    <w:p>
+      <w:pPr>
+        <w:spacing w:after="0" w:line="240" w:lineRule="auto"/>
+        <w:ind w:left="-1080" w:right="-1080"/>
+        <w:rPr>
+          <w:rFonts w:ascii="Courier New" w:hAnsi="Courier New" w:cs="Courier New"/>
+          <w:sz w:val="14"/>
+          <w:szCs w:val="14"/>
+        </w:rPr>
+      </w:pPr>
+    </w:p>
+    <w:p>
+      <w:pPr>
+        <w:spacing w:after="0" w:line="240" w:lineRule="auto"/>
+        <w:ind w:left="-1080" w:right="-1080"/>
+        <w:rPr>
+          <w:rFonts w:ascii="Courier New" w:hAnsi="Courier New" w:cs="Courier New"/>
+          <w:sz w:val="14"/>
+          <w:szCs w:val="14"/>
+        </w:rPr>
+      </w:pPr>
+    </w:p>
+    <w:p>
+      <w:pPr>
+        <w:spacing w:after="0" w:line="240" w:lineRule="auto"/>
+        <w:ind w:left="-1080" w:right="-1080"/>
+        <w:rPr>
+          <w:rFonts w:ascii="Courier New" w:hAnsi="Courier New" w:cs="Courier New"/>
+          <w:sz w:val="14"/>
+          <w:szCs w:val="14"/>
+        </w:rPr>
+      </w:pPr>
+      <w:r>
+        <w:rPr>
+          <w:rFonts w:ascii="Courier New" w:hAnsi="Courier New" w:cs="Courier New"/>
+          <w:sz w:val="14"/>
+          <w:szCs w:val="14"/>
+        </w:rPr>
+        <w:t xml:space="preserve">    Results:</w:t>
+      </w:r>
+    </w:p>
+    <w:p>
+      <w:pPr>
+        <w:spacing w:after="0" w:line="240" w:lineRule="auto"/>
+        <w:ind w:left="-1080" w:right="-1080"/>
+        <w:rPr>
+          <w:rFonts w:ascii="Courier New" w:hAnsi="Courier New" w:cs="Courier New"/>
+          <w:sz w:val="14"/>
+          <w:szCs w:val="14"/>
+        </w:rPr>
+      </w:pPr>
+      <w:r>
+        <w:rPr>
+          <w:rFonts w:ascii="Courier New" w:hAnsi="Courier New" w:cs="Courier New"/>
+          <w:sz w:val="14"/>
+          <w:szCs w:val="14"/>
+        </w:rPr>
+        <w:t xml:space="preserve">    ----------</w:t>
+      </w:r>
+    </w:p>
+    <w:p>
+      <w:pPr>
+        <w:spacing w:after="0" w:line="240" w:lineRule="auto"/>
+        <w:ind w:left="-1080" w:right="-1080"/>
+        <w:rPr>
+          <w:rFonts w:ascii="Courier New" w:hAnsi="Courier New" w:cs="Courier New"/>
+          <w:sz w:val="14"/>
+          <w:szCs w:val="14"/>
+        </w:rPr>
+      </w:pPr>
+      <w:r>
+        <w:rPr>
+          <w:rFonts w:ascii="Courier New" w:hAnsi="Courier New" w:cs="Courier New"/>
+          <w:sz w:val="14"/>
+          <w:szCs w:val="14"/>
+        </w:rPr>
+        <w:t xml:space="preserve">    </w:t>
+      </w:r>
+      <w:proofErr w:type="spellStart"/>
+      <w:r>
+        <w:rPr>
+          <w:rFonts w:ascii="Courier New" w:hAnsi="Courier New" w:cs="Courier New"/>
+          <w:sz w:val="14"/>
+          <w:szCs w:val="14"/>
+        </w:rPr>
+        <w:t>ID_Improved</w:t>
+      </w:r>
+      <w:proofErr w:type="spellEnd"/>
+      <w:r>
+        <w:rPr>
+          <w:rFonts w:ascii="Courier New" w:hAnsi="Courier New" w:cs="Courier New"/>
+          <w:sz w:val="14"/>
+          <w:szCs w:val="14"/>
+        </w:rPr>
+        <w:t xml:space="preserve">         62.14%</w:t>
+      </w:r>
+    </w:p>
+    <w:p>
+      <w:pPr>
+        <w:spacing w:after="0" w:line="240" w:lineRule="auto"/>
+        <w:ind w:left="-1080" w:right="-1080"/>
+        <w:rPr>
+          <w:rFonts w:ascii="Courier New" w:hAnsi="Courier New" w:cs="Courier New"/>
+          <w:sz w:val="14"/>
+          <w:szCs w:val="14"/>
+        </w:rPr>
+      </w:pPr>
+    </w:p>
+    <w:p>
+      <w:pPr>
+        <w:spacing w:after="0" w:line="240" w:lineRule="auto"/>
+        <w:ind w:left="-1080" w:right="-1080"/>
+        <w:rPr>
+          <w:rFonts w:ascii="Courier New" w:hAnsi="Courier New" w:cs="Courier New"/>
+          <w:sz w:val="14"/>
+          <w:szCs w:val="14"/>
+        </w:rPr>
+      </w:pPr>
+      <w:r>
+        <w:rPr>
+          <w:rFonts w:ascii="Courier New" w:hAnsi="Courier New" w:cs="Courier New"/>
+          <w:sz w:val="14"/>
+          <w:szCs w:val="14"/>
+        </w:rPr>
+        <w:t xml:space="preserve">    *************************</w:t>
+      </w:r>
+    </w:p>
+    <w:p>
+      <w:pPr>
+        <w:spacing w:after="0" w:line="240" w:lineRule="auto"/>
+        <w:ind w:left="-1080" w:right="-1080"/>
+        <w:rPr>
+          <w:rFonts w:ascii="Courier New" w:hAnsi="Courier New" w:cs="Courier New"/>
+          <w:sz w:val="14"/>
+          <w:szCs w:val="14"/>
+        </w:rPr>
+      </w:pPr>
+      <w:r>
+        <w:rPr>
+          <w:rFonts w:ascii="Courier New" w:hAnsi="Courier New" w:cs="Courier New"/>
+          <w:sz w:val="14"/>
+          <w:szCs w:val="14"/>
+        </w:rPr>
+        <w:t xml:space="preserve">       Evaluating: Student</w:t>
+      </w:r>
+    </w:p>
+    <w:p>
+      <w:pPr>
+        <w:spacing w:after="0" w:line="240" w:lineRule="auto"/>
+        <w:ind w:left="-1080" w:right="-1080"/>
+        <w:rPr>
+          <w:rFonts w:ascii="Courier New" w:hAnsi="Courier New" w:cs="Courier New"/>
+          <w:sz w:val="14"/>
+          <w:szCs w:val="14"/>
+        </w:rPr>
+      </w:pPr>
+      <w:r>
+        <w:rPr>
+          <w:rFonts w:ascii="Courier New" w:hAnsi="Courier New" w:cs="Courier New"/>
+          <w:sz w:val="14"/>
+          <w:szCs w:val="14"/>
+        </w:rPr>
+        <w:t xml:space="preserve">    *************************</w:t>
+      </w:r>
+    </w:p>
+    <w:p>
+      <w:pPr>
+        <w:spacing w:after="0" w:line="240" w:lineRule="auto"/>
+        <w:ind w:left="-1080" w:right="-1080"/>
+        <w:rPr>
+          <w:rFonts w:ascii="Courier New" w:hAnsi="Courier New" w:cs="Courier New"/>
+          <w:sz w:val="14"/>
+          <w:szCs w:val="14"/>
+        </w:rPr>
+      </w:pPr>
+    </w:p>
+    <w:p>
+      <w:pPr>
+        <w:spacing w:after="0" w:line="240" w:lineRule="auto"/>
+        <w:ind w:left="-1080" w:right="-1080"/>
+        <w:rPr>
+          <w:rFonts w:ascii="Courier New" w:hAnsi="Courier New" w:cs="Courier New"/>
+          <w:sz w:val="14"/>
+          <w:szCs w:val="14"/>
+        </w:rPr>
+      </w:pPr>
+      <w:r>
+        <w:rPr>
+          <w:rFonts w:ascii="Courier New" w:hAnsi="Courier New" w:cs="Courier New"/>
+          <w:sz w:val="14"/>
+          <w:szCs w:val="14"/>
+        </w:rPr>
+        <w:t xml:space="preserve">    Playing Matches:</w:t>
+      </w:r>
+    </w:p>
+    <w:p>
+      <w:pPr>
+        <w:spacing w:after="0" w:line="240" w:lineRule="auto"/>
+        <w:ind w:left="-1080" w:right="-1080"/>
+        <w:rPr>
+          <w:rFonts w:ascii="Courier New" w:hAnsi="Courier New" w:cs="Courier New"/>
+          <w:sz w:val="14"/>
+          <w:szCs w:val="14"/>
+        </w:rPr>
+      </w:pPr>
+      <w:r>
+        <w:rPr>
+          <w:rFonts w:ascii="Courier New" w:hAnsi="Courier New" w:cs="Courier New"/>
+          <w:sz w:val="14"/>
+          <w:szCs w:val="14"/>
+        </w:rPr>
+        <w:t xml:space="preserve">    ----------</w:t>
+      </w:r>
+    </w:p>
+    <w:p>
+      <w:pPr>
+        <w:spacing w:after="0" w:line="240" w:lineRule="auto"/>
+        <w:ind w:left="-1080" w:right="-1080"/>
+        <w:rPr>
+          <w:rFonts w:ascii="Courier New" w:hAnsi="Courier New" w:cs="Courier New"/>
+          <w:sz w:val="14"/>
+          <w:szCs w:val="14"/>
+        </w:rPr>
+      </w:pPr>
+      <w:r>
+        <w:rPr>
+          <w:rFonts w:ascii="Courier New" w:hAnsi="Courier New" w:cs="Courier New"/>
+          <w:sz w:val="14"/>
+          <w:szCs w:val="14"/>
+        </w:rPr>
+        <w:t xml:space="preserve">      Match 1:   Student   vs   Random      Result: 16 to 4</w:t>
+      </w:r>
+    </w:p>
+    <w:p>
+      <w:pPr>
+        <w:spacing w:after="0" w:line="240" w:lineRule="auto"/>
+        <w:ind w:left="-1080" w:right="-1080"/>
+        <w:rPr>
+          <w:rFonts w:ascii="Courier New" w:hAnsi="Courier New" w:cs="Courier New"/>
+          <w:sz w:val="14"/>
+          <w:szCs w:val="14"/>
+        </w:rPr>
+      </w:pPr>
+      <w:r>
+        <w:rPr>
+          <w:rFonts w:ascii="Courier New" w:hAnsi="Courier New" w:cs="Courier New"/>
+          <w:sz w:val="14"/>
+          <w:szCs w:val="14"/>
+        </w:rPr>
+        <w:t xml:space="preserve">      Match 2:   Student   vs   </w:t>
+      </w:r>
+      <w:proofErr w:type="spellStart"/>
+      <w:r>
+        <w:rPr>
+          <w:rFonts w:ascii="Courier New" w:hAnsi="Courier New" w:cs="Courier New"/>
+          <w:sz w:val="14"/>
+          <w:szCs w:val="14"/>
+        </w:rPr>
+        <w:t>MM_Null</w:t>
+      </w:r>
+      <w:proofErr w:type="spellEnd"/>
+      <w:r>
+        <w:rPr>
+          <w:rFonts w:ascii="Courier New" w:hAnsi="Courier New" w:cs="Courier New"/>
+          <w:sz w:val="14"/>
+          <w:szCs w:val="14"/>
+        </w:rPr>
+        <w:t xml:space="preserve">     Result: 16 to 4</w:t>
+      </w:r>
+    </w:p>
+    <w:p>
+      <w:pPr>
+        <w:spacing w:after="0" w:line="240" w:lineRule="auto"/>
+        <w:ind w:left="-1080" w:right="-1080"/>
+        <w:rPr>
+          <w:rFonts w:ascii="Courier New" w:hAnsi="Courier New" w:cs="Courier New"/>
+          <w:sz w:val="14"/>
+          <w:szCs w:val="14"/>
+        </w:rPr>
+      </w:pPr>
+      <w:r>
+        <w:rPr>
+          <w:rFonts w:ascii="Courier New" w:hAnsi="Courier New" w:cs="Courier New"/>
+          <w:sz w:val="14"/>
+          <w:szCs w:val="14"/>
+        </w:rPr>
+        <w:t xml:space="preserve">      Match 3:   Student   vs   </w:t>
+      </w:r>
+      <w:proofErr w:type="spellStart"/>
+      <w:r>
+        <w:rPr>
+          <w:rFonts w:ascii="Courier New" w:hAnsi="Courier New" w:cs="Courier New"/>
+          <w:sz w:val="14"/>
+          <w:szCs w:val="14"/>
+        </w:rPr>
+        <w:t>MM_Open</w:t>
+      </w:r>
+      <w:proofErr w:type="spellEnd"/>
+      <w:r>
+        <w:rPr>
+          <w:rFonts w:ascii="Courier New" w:hAnsi="Courier New" w:cs="Courier New"/>
+          <w:sz w:val="14"/>
+          <w:szCs w:val="14"/>
+        </w:rPr>
+        <w:t xml:space="preserve">     Result: 8 to 12</w:t>
+      </w:r>
+    </w:p>
+    <w:p>
+      <w:pPr>
+        <w:spacing w:after="0" w:line="240" w:lineRule="auto"/>
+        <w:ind w:left="-1080" w:right="-1080"/>
+        <w:rPr>
+          <w:rFonts w:ascii="Courier New" w:hAnsi="Courier New" w:cs="Courier New"/>
+          <w:sz w:val="14"/>
+          <w:szCs w:val="14"/>
+        </w:rPr>
+      </w:pPr>
+      <w:r>
+        <w:rPr>
+          <w:rFonts w:ascii="Courier New" w:hAnsi="Courier New" w:cs="Courier New"/>
+          <w:sz w:val="14"/>
+          <w:szCs w:val="14"/>
+        </w:rPr>
+        <w:t xml:space="preserve">      Match 4:   Student   vs </w:t>
+      </w:r>
+      <w:proofErr w:type="spellStart"/>
+      <w:r>
+        <w:rPr>
+          <w:rFonts w:ascii="Courier New" w:hAnsi="Courier New" w:cs="Courier New"/>
+          <w:sz w:val="14"/>
+          <w:szCs w:val="14"/>
+        </w:rPr>
+        <w:t>MM_Improved</w:t>
+      </w:r>
+      <w:proofErr w:type="spellEnd"/>
+      <w:r>
+        <w:rPr>
+          <w:rFonts w:ascii="Courier New" w:hAnsi="Courier New" w:cs="Courier New"/>
+          <w:sz w:val="14"/>
+          <w:szCs w:val="14"/>
+        </w:rPr>
+        <w:t xml:space="preserve">   Result: 14 to 6</w:t>
+      </w:r>
+    </w:p>
+    <w:p>
+      <w:pPr>
+        <w:spacing w:after="0" w:line="240" w:lineRule="auto"/>
+        <w:ind w:left="-1080" w:right="-1080"/>
+        <w:rPr>
+          <w:rFonts w:ascii="Courier New" w:hAnsi="Courier New" w:cs="Courier New"/>
+          <w:sz w:val="14"/>
+          <w:szCs w:val="14"/>
+        </w:rPr>
+      </w:pPr>
+      <w:r>
+        <w:rPr>
+          <w:rFonts w:ascii="Courier New" w:hAnsi="Courier New" w:cs="Courier New"/>
+          <w:sz w:val="14"/>
+          <w:szCs w:val="14"/>
+        </w:rPr>
+        <w:t xml:space="preserve">      Match 5:   Student   vs   </w:t>
+      </w:r>
+      <w:proofErr w:type="spellStart"/>
+      <w:r>
+        <w:rPr>
+          <w:rFonts w:ascii="Courier New" w:hAnsi="Courier New" w:cs="Courier New"/>
+          <w:sz w:val="14"/>
+          <w:szCs w:val="14"/>
+        </w:rPr>
+        <w:t>AB_Null</w:t>
+      </w:r>
+      <w:proofErr w:type="spellEnd"/>
+      <w:r>
+        <w:rPr>
+          <w:rFonts w:ascii="Courier New" w:hAnsi="Courier New" w:cs="Courier New"/>
+          <w:sz w:val="14"/>
+          <w:szCs w:val="14"/>
+        </w:rPr>
+        <w:t xml:space="preserve">     Result: 14 to 6</w:t>
+      </w:r>
+    </w:p>
+    <w:p>
+      <w:pPr>
+        <w:spacing w:after="0" w:line="240" w:lineRule="auto"/>
+        <w:ind w:left="-1080" w:right="-1080"/>
+        <w:rPr>
+          <w:rFonts w:ascii="Courier New" w:hAnsi="Courier New" w:cs="Courier New"/>
+          <w:sz w:val="14"/>
+          <w:szCs w:val="14"/>
+        </w:rPr>
+      </w:pPr>
+      <w:r>
+        <w:rPr>
+          <w:rFonts w:ascii="Courier New" w:hAnsi="Courier New" w:cs="Courier New"/>
+          <w:sz w:val="14"/>
+          <w:szCs w:val="14"/>
+        </w:rPr>
+        <w:t xml:space="preserve">      Match 6:   Student   vs   </w:t>
+      </w:r>
+      <w:proofErr w:type="spellStart"/>
+      <w:r>
+        <w:rPr>
+          <w:rFonts w:ascii="Courier New" w:hAnsi="Courier New" w:cs="Courier New"/>
+          <w:sz w:val="14"/>
+          <w:szCs w:val="14"/>
+        </w:rPr>
+        <w:t>AB_Open</w:t>
+      </w:r>
+      <w:proofErr w:type="spellEnd"/>
+      <w:r>
+        <w:rPr>
+          <w:rFonts w:ascii="Courier New" w:hAnsi="Courier New" w:cs="Courier New"/>
+          <w:sz w:val="14"/>
+          <w:szCs w:val="14"/>
+        </w:rPr>
+        <w:t xml:space="preserve">     Result: 14 to 6</w:t>
+      </w:r>
+    </w:p>
+    <w:p>
+      <w:pPr>
+        <w:spacing w:after="0" w:line="240" w:lineRule="auto"/>
+        <w:ind w:left="-1080" w:right="-1080"/>
+        <w:rPr>
+          <w:rFonts w:ascii="Courier New" w:hAnsi="Courier New" w:cs="Courier New"/>
+          <w:sz w:val="14"/>
+          <w:szCs w:val="14"/>
+        </w:rPr>
+      </w:pPr>
+      <w:r>
+        <w:rPr>
+          <w:rFonts w:ascii="Courier New" w:hAnsi="Courier New" w:cs="Courier New"/>
+          <w:sz w:val="14"/>
+          <w:szCs w:val="14"/>
+        </w:rPr>
+        <w:t xml:space="preserve">      Match 7:   Student   vs </w:t>
+      </w:r>
+      <w:proofErr w:type="spellStart"/>
+      <w:r>
+        <w:rPr>
+          <w:rFonts w:ascii="Courier New" w:hAnsi="Courier New" w:cs="Courier New"/>
+          <w:sz w:val="14"/>
+          <w:szCs w:val="14"/>
+        </w:rPr>
+        <w:t>AB_Improved</w:t>
+      </w:r>
+      <w:proofErr w:type="spellEnd"/>
+      <w:r>
+        <w:rPr>
+          <w:rFonts w:ascii="Courier New" w:hAnsi="Courier New" w:cs="Courier New"/>
+          <w:sz w:val="14"/>
+          <w:szCs w:val="14"/>
+        </w:rPr>
+        <w:t xml:space="preserve">   Result: 16 to 4</w:t>
+      </w:r>
+    </w:p>
+    <w:p>
+      <w:pPr>
+        <w:spacing w:after="0" w:line="240" w:lineRule="auto"/>
+        <w:ind w:left="-1080" w:right="-1080"/>
+        <w:rPr>
+          <w:rFonts w:ascii="Courier New" w:hAnsi="Courier New" w:cs="Courier New"/>
+          <w:sz w:val="14"/>
+          <w:szCs w:val="14"/>
+        </w:rPr>
+      </w:pPr>
+    </w:p>
+    <w:p>
+      <w:pPr>
+        <w:spacing w:after="0" w:line="240" w:lineRule="auto"/>
+        <w:ind w:left="-1080" w:right="-1080"/>
+        <w:rPr>
+          <w:rFonts w:ascii="Courier New" w:hAnsi="Courier New" w:cs="Courier New"/>
+          <w:sz w:val="14"/>
+          <w:szCs w:val="14"/>
+        </w:rPr>
+      </w:pPr>
+    </w:p>
+    <w:p>
+      <w:pPr>
+        <w:spacing w:after="0" w:line="240" w:lineRule="auto"/>
+        <w:ind w:left="-1080" w:right="-1080"/>
+        <w:rPr>
+          <w:rFonts w:ascii="Courier New" w:hAnsi="Courier New" w:cs="Courier New"/>
+          <w:sz w:val="14"/>
+          <w:szCs w:val="14"/>
+        </w:rPr>
+      </w:pPr>
+      <w:r>
+        <w:rPr>
+          <w:rFonts w:ascii="Courier New" w:hAnsi="Courier New" w:cs="Courier New"/>
+          <w:sz w:val="14"/>
+          <w:szCs w:val="14"/>
+        </w:rPr>
+        <w:t xml:space="preserve">    Results:</w:t>
+      </w:r>
+    </w:p>
+    <w:p>
+      <w:pPr>
+        <w:spacing w:after="0" w:line="240" w:lineRule="auto"/>
+        <w:ind w:left="-1080" w:right="-1080"/>
+        <w:rPr>
+          <w:rFonts w:ascii="Courier New" w:hAnsi="Courier New" w:cs="Courier New"/>
+          <w:sz w:val="14"/>
+          <w:szCs w:val="14"/>
+        </w:rPr>
+      </w:pPr>
+      <w:r>
+        <w:rPr>
+          <w:rFonts w:ascii="Courier New" w:hAnsi="Courier New" w:cs="Courier New"/>
+          <w:sz w:val="14"/>
+          <w:szCs w:val="14"/>
+        </w:rPr>
+        <w:t xml:space="preserve">    ----------</w:t>
+      </w:r>
+    </w:p>
+    <w:p>
+      <w:pPr>
+        <w:spacing w:after="0" w:line="240" w:lineRule="auto"/>
+        <w:ind w:left="-1080" w:right="-1080"/>
+        <w:rPr>
+          <w:rFonts w:ascii="Courier New" w:hAnsi="Courier New" w:cs="Courier New"/>
+          <w:sz w:val="14"/>
+          <w:szCs w:val="14"/>
+        </w:rPr>
+      </w:pPr>
+      <w:r>
+        <w:rPr>
+          <w:rFonts w:ascii="Courier New" w:hAnsi="Courier New" w:cs="Courier New"/>
+          <w:sz w:val="14"/>
+          <w:szCs w:val="14"/>
+        </w:rPr>
+        <w:t xml:space="preserve">    Student             70.00%</w:t>
+      </w:r>
+    </w:p>
+    <w:p>
+      <w:pPr>
+        <w:spacing w:after="0" w:line="240" w:lineRule="auto"/>
+        <w:ind w:left="-1080" w:right="-1080"/>
+        <w:rPr>
+          <w:sz w:val="18"/>
+          <w:szCs w:val="18"/>
+        </w:rPr>
+      </w:pPr>
+      <w:r>
+        <w:rPr>
+          <w:sz w:val="18"/>
+          <w:szCs w:val="18"/>
+        </w:rPr>
+        <w:t>```</w:t>
+      </w:r>
+    </w:p>
+    <w:p>
+      <w:pPr>
+        <w:spacing w:after="0" w:line="240" w:lineRule="auto"/>
+        <w:ind w:left="-1080" w:right="-1080"/>
+        <w:rPr>
+          <w:sz w:val="18"/>
+          <w:szCs w:val="18"/>
+        </w:rPr>
+      </w:pPr>
+    </w:p>
+    <w:p>
+      <w:pPr>
+        <w:spacing w:after="0" w:line="240" w:lineRule="auto"/>
+        <w:ind w:left="-1080" w:right="-1080"/>
+        <w:rPr>
+          <w:i/>
+          <w:sz w:val="18"/>
+          <w:szCs w:val="18"/>
+        </w:rPr>
+      </w:pPr>
+      <w:r>
+        <w:rPr>
+          <w:i/>
+          <w:sz w:val="18"/>
+          <w:szCs w:val="18"/>
+        </w:rPr>
         <w:t>Analysis</w:t>
       </w:r>
     </w:p>
@@ -9674,7 +11962,38 @@
           <w:sz w:val="18"/>
           <w:szCs w:val="18"/>
         </w:rPr>
-        <w:t>This is quite a remarkable result. Using a simple, single game-specific mechanic is enough for the two game-playing agents to compete neck-to-neck. This may also suggest that positional advantage (being close to the center of the board) may not matter that much in the long run.</w:t>
+        <w:t>With this heuristic, we systematically beat the `</w:t>
+      </w:r>
+      <w:proofErr w:type="spellStart"/>
+      <w:r>
+        <w:rPr>
+          <w:sz w:val="18"/>
+          <w:szCs w:val="18"/>
+        </w:rPr>
+        <w:t>ID_Improved</w:t>
+      </w:r>
+      <w:proofErr w:type="spellEnd"/>
+      <w:r>
+        <w:rPr>
+          <w:sz w:val="18"/>
+          <w:szCs w:val="18"/>
+        </w:rPr>
+        <w:t xml:space="preserve">` player. Using more </w:t>
+      </w:r>
+      <w:r>
+        <w:rPr>
+          <w:b/>
+          <w:sz w:val="18"/>
+          <w:szCs w:val="18"/>
+        </w:rPr>
+        <w:t>sophisticated game mechanics</w:t>
+      </w:r>
+      <w:r>
+        <w:rPr>
+          <w:sz w:val="18"/>
+          <w:szCs w:val="18"/>
+        </w:rPr>
+        <w:t>, we make sure that our player can keep moving for as long as possible, even if cornered.</w:t>
       </w:r>
     </w:p>
     <w:p>
@@ -9749,7 +12068,7 @@
           <w:sz w:val="16"/>
           <w:szCs w:val="16"/>
         </w:rPr>
-        <w:t>def heuristic4(game, player):</w:t>
+        <w:t>def heuristic5(game, player):</w:t>
       </w:r>
     </w:p>
     <w:p>
@@ -9803,2191 +12122,7 @@
           <w:sz w:val="16"/>
           <w:szCs w:val="16"/>
         </w:rPr>
-        <w:t xml:space="preserve">    if </w:t>
-      </w:r>
-      <w:proofErr w:type="spellStart"/>
-      <w:r>
-        <w:rPr>
-          <w:rFonts w:ascii="Courier New" w:hAnsi="Courier New" w:cs="Courier New"/>
-          <w:sz w:val="16"/>
-          <w:szCs w:val="16"/>
-        </w:rPr>
-        <w:t>game.is_winner</w:t>
-      </w:r>
-      <w:proofErr w:type="spellEnd"/>
-      <w:r>
-        <w:rPr>
-          <w:rFonts w:ascii="Courier New" w:hAnsi="Courier New" w:cs="Courier New"/>
-          <w:sz w:val="16"/>
-          <w:szCs w:val="16"/>
-        </w:rPr>
-        <w:t>(player):</w:t>
-      </w:r>
-    </w:p>
-    <w:p>
-      <w:pPr>
-        <w:spacing w:after="0" w:line="240" w:lineRule="auto"/>
-        <w:ind w:left="-1080" w:right="-1080"/>
-        <w:rPr>
-          <w:rFonts w:ascii="Courier New" w:hAnsi="Courier New" w:cs="Courier New"/>
-          <w:sz w:val="16"/>
-          <w:szCs w:val="16"/>
-        </w:rPr>
-      </w:pPr>
-      <w:r>
-        <w:rPr>
-          <w:rFonts w:ascii="Courier New" w:hAnsi="Courier New" w:cs="Courier New"/>
-          <w:sz w:val="16"/>
-          <w:szCs w:val="16"/>
-        </w:rPr>
-        <w:t xml:space="preserve">        return float("</w:t>
-      </w:r>
-      <w:proofErr w:type="spellStart"/>
-      <w:r>
-        <w:rPr>
-          <w:rFonts w:ascii="Courier New" w:hAnsi="Courier New" w:cs="Courier New"/>
-          <w:sz w:val="16"/>
-          <w:szCs w:val="16"/>
-        </w:rPr>
-        <w:t>inf</w:t>
-      </w:r>
-      <w:proofErr w:type="spellEnd"/>
-      <w:r>
-        <w:rPr>
-          <w:rFonts w:ascii="Courier New" w:hAnsi="Courier New" w:cs="Courier New"/>
-          <w:sz w:val="16"/>
-          <w:szCs w:val="16"/>
-        </w:rPr>
-        <w:t>")</w:t>
-      </w:r>
-    </w:p>
-    <w:p>
-      <w:pPr>
-        <w:spacing w:after="0" w:line="240" w:lineRule="auto"/>
-        <w:ind w:left="-1080" w:right="-1080"/>
-        <w:rPr>
-          <w:rFonts w:ascii="Courier New" w:hAnsi="Courier New" w:cs="Courier New"/>
-          <w:sz w:val="16"/>
-          <w:szCs w:val="16"/>
-        </w:rPr>
-      </w:pPr>
-    </w:p>
-    <w:p>
-      <w:pPr>
-        <w:spacing w:after="0" w:line="240" w:lineRule="auto"/>
-        <w:ind w:left="-1080" w:right="-1080"/>
-        <w:rPr>
-          <w:rFonts w:ascii="Courier New" w:hAnsi="Courier New" w:cs="Courier New"/>
-          <w:sz w:val="16"/>
-          <w:szCs w:val="16"/>
-        </w:rPr>
-      </w:pPr>
-      <w:r>
-        <w:rPr>
-          <w:rFonts w:ascii="Courier New" w:hAnsi="Courier New" w:cs="Courier New"/>
-          <w:sz w:val="16"/>
-          <w:szCs w:val="16"/>
-        </w:rPr>
-        <w:t xml:space="preserve">    # Do we even have moves to play?</w:t>
-      </w:r>
-    </w:p>
-    <w:p>
-      <w:pPr>
-        <w:spacing w:after="0" w:line="240" w:lineRule="auto"/>
-        <w:ind w:left="-1080" w:right="-1080"/>
-        <w:rPr>
-          <w:rFonts w:ascii="Courier New" w:hAnsi="Courier New" w:cs="Courier New"/>
-          <w:sz w:val="16"/>
-          <w:szCs w:val="16"/>
-        </w:rPr>
-      </w:pPr>
-      <w:r>
-        <w:rPr>
-          <w:rFonts w:ascii="Courier New" w:hAnsi="Courier New" w:cs="Courier New"/>
-          <w:sz w:val="16"/>
-          <w:szCs w:val="16"/>
-        </w:rPr>
-        <w:t xml:space="preserve">    if </w:t>
-      </w:r>
-      <w:proofErr w:type="spellStart"/>
-      <w:r>
-        <w:rPr>
-          <w:rFonts w:ascii="Courier New" w:hAnsi="Courier New" w:cs="Courier New"/>
-          <w:sz w:val="16"/>
-          <w:szCs w:val="16"/>
-        </w:rPr>
-        <w:t>game.is_loser</w:t>
-      </w:r>
-      <w:proofErr w:type="spellEnd"/>
-      <w:r>
-        <w:rPr>
-          <w:rFonts w:ascii="Courier New" w:hAnsi="Courier New" w:cs="Courier New"/>
-          <w:sz w:val="16"/>
-          <w:szCs w:val="16"/>
-        </w:rPr>
-        <w:t>(player):</w:t>
-      </w:r>
-    </w:p>
-    <w:p>
-      <w:pPr>
-        <w:spacing w:after="0" w:line="240" w:lineRule="auto"/>
-        <w:ind w:left="-1080" w:right="-1080"/>
-        <w:rPr>
-          <w:rFonts w:ascii="Courier New" w:hAnsi="Courier New" w:cs="Courier New"/>
-          <w:sz w:val="16"/>
-          <w:szCs w:val="16"/>
-        </w:rPr>
-      </w:pPr>
-      <w:r>
-        <w:rPr>
-          <w:rFonts w:ascii="Courier New" w:hAnsi="Courier New" w:cs="Courier New"/>
-          <w:sz w:val="16"/>
-          <w:szCs w:val="16"/>
-        </w:rPr>
-        <w:t xml:space="preserve">        return float("-</w:t>
-      </w:r>
-      <w:proofErr w:type="spellStart"/>
-      <w:r>
-        <w:rPr>
-          <w:rFonts w:ascii="Courier New" w:hAnsi="Courier New" w:cs="Courier New"/>
-          <w:sz w:val="16"/>
-          <w:szCs w:val="16"/>
-        </w:rPr>
-        <w:t>inf</w:t>
-      </w:r>
-      <w:proofErr w:type="spellEnd"/>
-      <w:r>
-        <w:rPr>
-          <w:rFonts w:ascii="Courier New" w:hAnsi="Courier New" w:cs="Courier New"/>
-          <w:sz w:val="16"/>
-          <w:szCs w:val="16"/>
-        </w:rPr>
-        <w:t>")</w:t>
-      </w:r>
-    </w:p>
-    <w:p>
-      <w:pPr>
-        <w:spacing w:after="0" w:line="240" w:lineRule="auto"/>
-        <w:ind w:left="-1080" w:right="-1080"/>
-        <w:rPr>
-          <w:rFonts w:ascii="Courier New" w:hAnsi="Courier New" w:cs="Courier New"/>
-          <w:sz w:val="16"/>
-          <w:szCs w:val="16"/>
-        </w:rPr>
-      </w:pPr>
-    </w:p>
-    <w:p>
-      <w:pPr>
-        <w:spacing w:after="0" w:line="240" w:lineRule="auto"/>
-        <w:ind w:left="-1080" w:right="-1080"/>
-        <w:rPr>
-          <w:rFonts w:ascii="Courier New" w:hAnsi="Courier New" w:cs="Courier New"/>
-          <w:sz w:val="16"/>
-          <w:szCs w:val="16"/>
-        </w:rPr>
-      </w:pPr>
-      <w:r>
-        <w:rPr>
-          <w:rFonts w:ascii="Courier New" w:hAnsi="Courier New" w:cs="Courier New"/>
-          <w:sz w:val="16"/>
-          <w:szCs w:val="16"/>
-        </w:rPr>
-        <w:t xml:space="preserve">    # We have moves to play. How many more than our opponent?</w:t>
-      </w:r>
-    </w:p>
-    <w:p>
-      <w:pPr>
-        <w:spacing w:after="0" w:line="240" w:lineRule="auto"/>
-        <w:ind w:left="-1080" w:right="-1080"/>
-        <w:rPr>
-          <w:rFonts w:ascii="Courier New" w:hAnsi="Courier New" w:cs="Courier New"/>
-          <w:sz w:val="16"/>
-          <w:szCs w:val="16"/>
-        </w:rPr>
-      </w:pPr>
-      <w:r>
-        <w:rPr>
-          <w:rFonts w:ascii="Courier New" w:hAnsi="Courier New" w:cs="Courier New"/>
-          <w:sz w:val="16"/>
-          <w:szCs w:val="16"/>
-        </w:rPr>
-        <w:t xml:space="preserve">    </w:t>
-      </w:r>
-      <w:proofErr w:type="spellStart"/>
-      <w:r>
-        <w:rPr>
-          <w:rFonts w:ascii="Courier New" w:hAnsi="Courier New" w:cs="Courier New"/>
-          <w:sz w:val="16"/>
-          <w:szCs w:val="16"/>
-        </w:rPr>
-        <w:t>player_moves</w:t>
-      </w:r>
-      <w:proofErr w:type="spellEnd"/>
-      <w:r>
-        <w:rPr>
-          <w:rFonts w:ascii="Courier New" w:hAnsi="Courier New" w:cs="Courier New"/>
-          <w:sz w:val="16"/>
-          <w:szCs w:val="16"/>
-        </w:rPr>
-        <w:t xml:space="preserve"> = </w:t>
-      </w:r>
-      <w:proofErr w:type="spellStart"/>
-      <w:r>
-        <w:rPr>
-          <w:rFonts w:ascii="Courier New" w:hAnsi="Courier New" w:cs="Courier New"/>
-          <w:sz w:val="16"/>
-          <w:szCs w:val="16"/>
-        </w:rPr>
-        <w:t>game.get_legal_moves</w:t>
-      </w:r>
-      <w:proofErr w:type="spellEnd"/>
-      <w:r>
-        <w:rPr>
-          <w:rFonts w:ascii="Courier New" w:hAnsi="Courier New" w:cs="Courier New"/>
-          <w:sz w:val="16"/>
-          <w:szCs w:val="16"/>
-        </w:rPr>
-        <w:t>(player)</w:t>
-      </w:r>
-    </w:p>
-    <w:p>
-      <w:pPr>
-        <w:spacing w:after="0" w:line="240" w:lineRule="auto"/>
-        <w:ind w:left="-1080" w:right="-1080"/>
-        <w:rPr>
-          <w:rFonts w:ascii="Courier New" w:hAnsi="Courier New" w:cs="Courier New"/>
-          <w:sz w:val="16"/>
-          <w:szCs w:val="16"/>
-        </w:rPr>
-      </w:pPr>
-      <w:r>
-        <w:rPr>
-          <w:rFonts w:ascii="Courier New" w:hAnsi="Courier New" w:cs="Courier New"/>
-          <w:sz w:val="16"/>
-          <w:szCs w:val="16"/>
-        </w:rPr>
-        <w:t xml:space="preserve">    </w:t>
-      </w:r>
-      <w:proofErr w:type="spellStart"/>
-      <w:r>
-        <w:rPr>
-          <w:rFonts w:ascii="Courier New" w:hAnsi="Courier New" w:cs="Courier New"/>
-          <w:sz w:val="16"/>
-          <w:szCs w:val="16"/>
-        </w:rPr>
-        <w:t>opponent_moves</w:t>
-      </w:r>
-      <w:proofErr w:type="spellEnd"/>
-      <w:r>
-        <w:rPr>
-          <w:rFonts w:ascii="Courier New" w:hAnsi="Courier New" w:cs="Courier New"/>
-          <w:sz w:val="16"/>
-          <w:szCs w:val="16"/>
-        </w:rPr>
-        <w:t xml:space="preserve"> = </w:t>
-      </w:r>
-      <w:proofErr w:type="spellStart"/>
-      <w:r>
-        <w:rPr>
-          <w:rFonts w:ascii="Courier New" w:hAnsi="Courier New" w:cs="Courier New"/>
-          <w:sz w:val="16"/>
-          <w:szCs w:val="16"/>
-        </w:rPr>
-        <w:t>game.get_legal_moves</w:t>
-      </w:r>
-      <w:proofErr w:type="spellEnd"/>
-      <w:r>
-        <w:rPr>
-          <w:rFonts w:ascii="Courier New" w:hAnsi="Courier New" w:cs="Courier New"/>
-          <w:sz w:val="16"/>
-          <w:szCs w:val="16"/>
-        </w:rPr>
-        <w:t>(</w:t>
-      </w:r>
-      <w:proofErr w:type="spellStart"/>
-      <w:r>
-        <w:rPr>
-          <w:rFonts w:ascii="Courier New" w:hAnsi="Courier New" w:cs="Courier New"/>
-          <w:sz w:val="16"/>
-          <w:szCs w:val="16"/>
-        </w:rPr>
-        <w:t>game.get_opponent</w:t>
-      </w:r>
-      <w:proofErr w:type="spellEnd"/>
-      <w:r>
-        <w:rPr>
-          <w:rFonts w:ascii="Courier New" w:hAnsi="Courier New" w:cs="Courier New"/>
-          <w:sz w:val="16"/>
-          <w:szCs w:val="16"/>
-        </w:rPr>
-        <w:t>(player))</w:t>
-      </w:r>
-    </w:p>
-    <w:p>
-      <w:pPr>
-        <w:spacing w:after="0" w:line="240" w:lineRule="auto"/>
-        <w:ind w:left="-1080" w:right="-1080"/>
-        <w:rPr>
-          <w:rFonts w:ascii="Courier New" w:hAnsi="Courier New" w:cs="Courier New"/>
-          <w:sz w:val="16"/>
-          <w:szCs w:val="16"/>
-        </w:rPr>
-      </w:pPr>
-    </w:p>
-    <w:p>
-      <w:pPr>
-        <w:spacing w:after="0" w:line="240" w:lineRule="auto"/>
-        <w:ind w:left="-1080" w:right="-1080"/>
-        <w:rPr>
-          <w:rFonts w:ascii="Courier New" w:hAnsi="Courier New" w:cs="Courier New"/>
-          <w:sz w:val="16"/>
-          <w:szCs w:val="16"/>
-        </w:rPr>
-      </w:pPr>
-      <w:r>
-        <w:rPr>
-          <w:rFonts w:ascii="Courier New" w:hAnsi="Courier New" w:cs="Courier New"/>
-          <w:sz w:val="16"/>
-          <w:szCs w:val="16"/>
-        </w:rPr>
-        <w:t xml:space="preserve">    </w:t>
-      </w:r>
-      <w:proofErr w:type="spellStart"/>
-      <w:r>
-        <w:rPr>
-          <w:rFonts w:ascii="Courier New" w:hAnsi="Courier New" w:cs="Courier New"/>
-          <w:sz w:val="16"/>
-          <w:szCs w:val="16"/>
-        </w:rPr>
-        <w:t>player_y_pos</w:t>
-      </w:r>
-      <w:proofErr w:type="spellEnd"/>
-      <w:r>
-        <w:rPr>
-          <w:rFonts w:ascii="Courier New" w:hAnsi="Courier New" w:cs="Courier New"/>
-          <w:sz w:val="16"/>
-          <w:szCs w:val="16"/>
-        </w:rPr>
-        <w:t xml:space="preserve">, </w:t>
-      </w:r>
-      <w:proofErr w:type="spellStart"/>
-      <w:r>
-        <w:rPr>
-          <w:rFonts w:ascii="Courier New" w:hAnsi="Courier New" w:cs="Courier New"/>
-          <w:sz w:val="16"/>
-          <w:szCs w:val="16"/>
-        </w:rPr>
-        <w:t>player_x_pos</w:t>
-      </w:r>
-      <w:proofErr w:type="spellEnd"/>
-      <w:r>
-        <w:rPr>
-          <w:rFonts w:ascii="Courier New" w:hAnsi="Courier New" w:cs="Courier New"/>
-          <w:sz w:val="16"/>
-          <w:szCs w:val="16"/>
-        </w:rPr>
-        <w:t xml:space="preserve"> = </w:t>
-      </w:r>
-      <w:proofErr w:type="spellStart"/>
-      <w:r>
-        <w:rPr>
-          <w:rFonts w:ascii="Courier New" w:hAnsi="Courier New" w:cs="Courier New"/>
-          <w:sz w:val="16"/>
-          <w:szCs w:val="16"/>
-        </w:rPr>
-        <w:t>game.get_player_location</w:t>
-      </w:r>
-      <w:proofErr w:type="spellEnd"/>
-      <w:r>
-        <w:rPr>
-          <w:rFonts w:ascii="Courier New" w:hAnsi="Courier New" w:cs="Courier New"/>
-          <w:sz w:val="16"/>
-          <w:szCs w:val="16"/>
-        </w:rPr>
-        <w:t>(player)</w:t>
-      </w:r>
-    </w:p>
-    <w:p>
-      <w:pPr>
-        <w:spacing w:after="0" w:line="240" w:lineRule="auto"/>
-        <w:ind w:left="-1080" w:right="-1080"/>
-        <w:rPr>
-          <w:rFonts w:ascii="Courier New" w:hAnsi="Courier New" w:cs="Courier New"/>
-          <w:sz w:val="16"/>
-          <w:szCs w:val="16"/>
-        </w:rPr>
-      </w:pPr>
-      <w:r>
-        <w:rPr>
-          <w:rFonts w:ascii="Courier New" w:hAnsi="Courier New" w:cs="Courier New"/>
-          <w:sz w:val="16"/>
-          <w:szCs w:val="16"/>
-        </w:rPr>
-        <w:t xml:space="preserve">    </w:t>
-      </w:r>
-      <w:proofErr w:type="spellStart"/>
-      <w:r>
-        <w:rPr>
-          <w:rFonts w:ascii="Courier New" w:hAnsi="Courier New" w:cs="Courier New"/>
-          <w:sz w:val="16"/>
-          <w:szCs w:val="16"/>
-        </w:rPr>
-        <w:t>opponent_y_pos</w:t>
-      </w:r>
-      <w:proofErr w:type="spellEnd"/>
-      <w:r>
-        <w:rPr>
-          <w:rFonts w:ascii="Courier New" w:hAnsi="Courier New" w:cs="Courier New"/>
-          <w:sz w:val="16"/>
-          <w:szCs w:val="16"/>
-        </w:rPr>
-        <w:t xml:space="preserve">, </w:t>
-      </w:r>
-      <w:proofErr w:type="spellStart"/>
-      <w:r>
-        <w:rPr>
-          <w:rFonts w:ascii="Courier New" w:hAnsi="Courier New" w:cs="Courier New"/>
-          <w:sz w:val="16"/>
-          <w:szCs w:val="16"/>
-        </w:rPr>
-        <w:t>opponent_x_pos</w:t>
-      </w:r>
-      <w:proofErr w:type="spellEnd"/>
-      <w:r>
-        <w:rPr>
-          <w:rFonts w:ascii="Courier New" w:hAnsi="Courier New" w:cs="Courier New"/>
-          <w:sz w:val="16"/>
-          <w:szCs w:val="16"/>
-        </w:rPr>
-        <w:t xml:space="preserve"> = </w:t>
-      </w:r>
-      <w:proofErr w:type="spellStart"/>
-      <w:r>
-        <w:rPr>
-          <w:rFonts w:ascii="Courier New" w:hAnsi="Courier New" w:cs="Courier New"/>
-          <w:sz w:val="16"/>
-          <w:szCs w:val="16"/>
-        </w:rPr>
-        <w:t>game.get_player_location</w:t>
-      </w:r>
-      <w:proofErr w:type="spellEnd"/>
-      <w:r>
-        <w:rPr>
-          <w:rFonts w:ascii="Courier New" w:hAnsi="Courier New" w:cs="Courier New"/>
-          <w:sz w:val="16"/>
-          <w:szCs w:val="16"/>
-        </w:rPr>
-        <w:t>(</w:t>
-      </w:r>
-      <w:proofErr w:type="spellStart"/>
-      <w:r>
-        <w:rPr>
-          <w:rFonts w:ascii="Courier New" w:hAnsi="Courier New" w:cs="Courier New"/>
-          <w:sz w:val="16"/>
-          <w:szCs w:val="16"/>
-        </w:rPr>
-        <w:t>game.get_opponent</w:t>
-      </w:r>
-      <w:proofErr w:type="spellEnd"/>
-      <w:r>
-        <w:rPr>
-          <w:rFonts w:ascii="Courier New" w:hAnsi="Courier New" w:cs="Courier New"/>
-          <w:sz w:val="16"/>
-          <w:szCs w:val="16"/>
-        </w:rPr>
-        <w:t>(player))</w:t>
-      </w:r>
-    </w:p>
-    <w:p>
-      <w:pPr>
-        <w:spacing w:after="0" w:line="240" w:lineRule="auto"/>
-        <w:ind w:left="-1080" w:right="-1080"/>
-        <w:rPr>
-          <w:rFonts w:ascii="Courier New" w:hAnsi="Courier New" w:cs="Courier New"/>
-          <w:sz w:val="16"/>
-          <w:szCs w:val="16"/>
-        </w:rPr>
-      </w:pPr>
-      <w:r>
-        <w:rPr>
-          <w:rFonts w:ascii="Courier New" w:hAnsi="Courier New" w:cs="Courier New"/>
-          <w:sz w:val="16"/>
-          <w:szCs w:val="16"/>
-        </w:rPr>
-        <w:t xml:space="preserve">    </w:t>
-      </w:r>
-      <w:proofErr w:type="spellStart"/>
-      <w:r>
-        <w:rPr>
-          <w:rFonts w:ascii="Courier New" w:hAnsi="Courier New" w:cs="Courier New"/>
-          <w:sz w:val="16"/>
-          <w:szCs w:val="16"/>
-        </w:rPr>
-        <w:t>longest_player_run</w:t>
-      </w:r>
-      <w:proofErr w:type="spellEnd"/>
-      <w:r>
-        <w:rPr>
-          <w:rFonts w:ascii="Courier New" w:hAnsi="Courier New" w:cs="Courier New"/>
-          <w:sz w:val="16"/>
-          <w:szCs w:val="16"/>
-        </w:rPr>
-        <w:t xml:space="preserve"> = </w:t>
-      </w:r>
-      <w:proofErr w:type="spellStart"/>
-      <w:r>
-        <w:rPr>
-          <w:rFonts w:ascii="Courier New" w:hAnsi="Courier New" w:cs="Courier New"/>
-          <w:sz w:val="16"/>
-          <w:szCs w:val="16"/>
-        </w:rPr>
-        <w:t>get_longest_jumping_run</w:t>
-      </w:r>
-      <w:proofErr w:type="spellEnd"/>
-      <w:r>
-        <w:rPr>
-          <w:rFonts w:ascii="Courier New" w:hAnsi="Courier New" w:cs="Courier New"/>
-          <w:sz w:val="16"/>
-          <w:szCs w:val="16"/>
-        </w:rPr>
-        <w:t xml:space="preserve">(game, </w:t>
-      </w:r>
-      <w:proofErr w:type="spellStart"/>
-      <w:r>
-        <w:rPr>
-          <w:rFonts w:ascii="Courier New" w:hAnsi="Courier New" w:cs="Courier New"/>
-          <w:sz w:val="16"/>
-          <w:szCs w:val="16"/>
-        </w:rPr>
-        <w:t>player_y_pos</w:t>
-      </w:r>
-      <w:proofErr w:type="spellEnd"/>
-      <w:r>
-        <w:rPr>
-          <w:rFonts w:ascii="Courier New" w:hAnsi="Courier New" w:cs="Courier New"/>
-          <w:sz w:val="16"/>
-          <w:szCs w:val="16"/>
-        </w:rPr>
-        <w:t xml:space="preserve">, </w:t>
-      </w:r>
-      <w:proofErr w:type="spellStart"/>
-      <w:r>
-        <w:rPr>
-          <w:rFonts w:ascii="Courier New" w:hAnsi="Courier New" w:cs="Courier New"/>
-          <w:sz w:val="16"/>
-          <w:szCs w:val="16"/>
-        </w:rPr>
-        <w:t>player_x_pos</w:t>
-      </w:r>
-      <w:proofErr w:type="spellEnd"/>
-      <w:r>
-        <w:rPr>
-          <w:rFonts w:ascii="Courier New" w:hAnsi="Courier New" w:cs="Courier New"/>
-          <w:sz w:val="16"/>
-          <w:szCs w:val="16"/>
-        </w:rPr>
-        <w:t xml:space="preserve">, </w:t>
-      </w:r>
-      <w:proofErr w:type="spellStart"/>
-      <w:r>
-        <w:rPr>
-          <w:rFonts w:ascii="Courier New" w:hAnsi="Courier New" w:cs="Courier New"/>
-          <w:sz w:val="16"/>
-          <w:szCs w:val="16"/>
-        </w:rPr>
-        <w:t>player_moves</w:t>
-      </w:r>
-      <w:proofErr w:type="spellEnd"/>
-      <w:r>
-        <w:rPr>
-          <w:rFonts w:ascii="Courier New" w:hAnsi="Courier New" w:cs="Courier New"/>
-          <w:sz w:val="16"/>
-          <w:szCs w:val="16"/>
-        </w:rPr>
-        <w:t>)</w:t>
-      </w:r>
-    </w:p>
-    <w:p>
-      <w:pPr>
-        <w:spacing w:after="0" w:line="240" w:lineRule="auto"/>
-        <w:ind w:left="-1080" w:right="-1080"/>
-        <w:rPr>
-          <w:rFonts w:ascii="Courier New" w:hAnsi="Courier New" w:cs="Courier New"/>
-          <w:sz w:val="16"/>
-          <w:szCs w:val="16"/>
-        </w:rPr>
-      </w:pPr>
-      <w:r>
-        <w:rPr>
-          <w:rFonts w:ascii="Courier New" w:hAnsi="Courier New" w:cs="Courier New"/>
-          <w:sz w:val="16"/>
-          <w:szCs w:val="16"/>
-        </w:rPr>
-        <w:t xml:space="preserve">    </w:t>
-      </w:r>
-      <w:proofErr w:type="spellStart"/>
-      <w:r>
-        <w:rPr>
-          <w:rFonts w:ascii="Courier New" w:hAnsi="Courier New" w:cs="Courier New"/>
-          <w:sz w:val="16"/>
-          <w:szCs w:val="16"/>
-        </w:rPr>
-        <w:t>longest_opponent_run</w:t>
-      </w:r>
-      <w:proofErr w:type="spellEnd"/>
-      <w:r>
-        <w:rPr>
-          <w:rFonts w:ascii="Courier New" w:hAnsi="Courier New" w:cs="Courier New"/>
-          <w:sz w:val="16"/>
-          <w:szCs w:val="16"/>
-        </w:rPr>
-        <w:t xml:space="preserve"> = </w:t>
-      </w:r>
-      <w:proofErr w:type="spellStart"/>
-      <w:r>
-        <w:rPr>
-          <w:rFonts w:ascii="Courier New" w:hAnsi="Courier New" w:cs="Courier New"/>
-          <w:sz w:val="16"/>
-          <w:szCs w:val="16"/>
-        </w:rPr>
-        <w:t>get_longest_jumping_run</w:t>
-      </w:r>
-      <w:proofErr w:type="spellEnd"/>
-      <w:r>
-        <w:rPr>
-          <w:rFonts w:ascii="Courier New" w:hAnsi="Courier New" w:cs="Courier New"/>
-          <w:sz w:val="16"/>
-          <w:szCs w:val="16"/>
-        </w:rPr>
-        <w:t xml:space="preserve">(game, </w:t>
-      </w:r>
-      <w:proofErr w:type="spellStart"/>
-      <w:r>
-        <w:rPr>
-          <w:rFonts w:ascii="Courier New" w:hAnsi="Courier New" w:cs="Courier New"/>
-          <w:sz w:val="16"/>
-          <w:szCs w:val="16"/>
-        </w:rPr>
-        <w:t>opponent_y_pos</w:t>
-      </w:r>
-      <w:proofErr w:type="spellEnd"/>
-      <w:r>
-        <w:rPr>
-          <w:rFonts w:ascii="Courier New" w:hAnsi="Courier New" w:cs="Courier New"/>
-          <w:sz w:val="16"/>
-          <w:szCs w:val="16"/>
-        </w:rPr>
-        <w:t xml:space="preserve">, </w:t>
-      </w:r>
-      <w:proofErr w:type="spellStart"/>
-      <w:r>
-        <w:rPr>
-          <w:rFonts w:ascii="Courier New" w:hAnsi="Courier New" w:cs="Courier New"/>
-          <w:sz w:val="16"/>
-          <w:szCs w:val="16"/>
-        </w:rPr>
-        <w:t>opponent_x_pos</w:t>
-      </w:r>
-      <w:proofErr w:type="spellEnd"/>
-      <w:r>
-        <w:rPr>
-          <w:rFonts w:ascii="Courier New" w:hAnsi="Courier New" w:cs="Courier New"/>
-          <w:sz w:val="16"/>
-          <w:szCs w:val="16"/>
-        </w:rPr>
-        <w:t xml:space="preserve">, </w:t>
-      </w:r>
-      <w:proofErr w:type="spellStart"/>
-      <w:r>
-        <w:rPr>
-          <w:rFonts w:ascii="Courier New" w:hAnsi="Courier New" w:cs="Courier New"/>
-          <w:sz w:val="16"/>
-          <w:szCs w:val="16"/>
-        </w:rPr>
-        <w:t>opponent_moves</w:t>
-      </w:r>
-      <w:proofErr w:type="spellEnd"/>
-      <w:r>
-        <w:rPr>
-          <w:rFonts w:ascii="Courier New" w:hAnsi="Courier New" w:cs="Courier New"/>
-          <w:sz w:val="16"/>
-          <w:szCs w:val="16"/>
-        </w:rPr>
-        <w:t>)</w:t>
-      </w:r>
-    </w:p>
-    <w:p>
-      <w:pPr>
-        <w:spacing w:after="0" w:line="240" w:lineRule="auto"/>
-        <w:ind w:left="-1080" w:right="-1080"/>
-        <w:rPr>
-          <w:rFonts w:ascii="Courier New" w:hAnsi="Courier New" w:cs="Courier New"/>
-          <w:sz w:val="16"/>
-          <w:szCs w:val="16"/>
-        </w:rPr>
-      </w:pPr>
-    </w:p>
-    <w:p>
-      <w:pPr>
-        <w:spacing w:after="0" w:line="240" w:lineRule="auto"/>
-        <w:ind w:left="-1080" w:right="-1080"/>
-        <w:rPr>
-          <w:rFonts w:ascii="Courier New" w:hAnsi="Courier New" w:cs="Courier New"/>
-          <w:sz w:val="16"/>
-          <w:szCs w:val="16"/>
-        </w:rPr>
-      </w:pPr>
-      <w:r>
-        <w:rPr>
-          <w:rFonts w:ascii="Courier New" w:hAnsi="Courier New" w:cs="Courier New"/>
-          <w:sz w:val="16"/>
-          <w:szCs w:val="16"/>
-        </w:rPr>
-        <w:t xml:space="preserve">    return float(</w:t>
-      </w:r>
-      <w:proofErr w:type="spellStart"/>
-      <w:r>
-        <w:rPr>
-          <w:rFonts w:ascii="Courier New" w:hAnsi="Courier New" w:cs="Courier New"/>
-          <w:sz w:val="16"/>
-          <w:szCs w:val="16"/>
-        </w:rPr>
-        <w:t>longest_player_run</w:t>
-      </w:r>
-      <w:proofErr w:type="spellEnd"/>
-      <w:r>
-        <w:rPr>
-          <w:rFonts w:ascii="Courier New" w:hAnsi="Courier New" w:cs="Courier New"/>
-          <w:sz w:val="16"/>
-          <w:szCs w:val="16"/>
-        </w:rPr>
-        <w:t xml:space="preserve"> - </w:t>
-      </w:r>
-      <w:proofErr w:type="spellStart"/>
-      <w:r>
-        <w:rPr>
-          <w:rFonts w:ascii="Courier New" w:hAnsi="Courier New" w:cs="Courier New"/>
-          <w:sz w:val="16"/>
-          <w:szCs w:val="16"/>
-        </w:rPr>
-        <w:t>longest_opponent_run</w:t>
-      </w:r>
-      <w:proofErr w:type="spellEnd"/>
-      <w:r>
-        <w:rPr>
-          <w:rFonts w:ascii="Courier New" w:hAnsi="Courier New" w:cs="Courier New"/>
-          <w:sz w:val="16"/>
-          <w:szCs w:val="16"/>
-        </w:rPr>
-        <w:t>)</w:t>
-      </w:r>
-    </w:p>
-    <w:p>
-      <w:pPr>
-        <w:spacing w:after="0" w:line="240" w:lineRule="auto"/>
-        <w:ind w:left="-1080" w:right="-1080"/>
-        <w:rPr>
-          <w:sz w:val="18"/>
-          <w:szCs w:val="18"/>
-        </w:rPr>
-      </w:pPr>
-    </w:p>
-    <w:p>
-      <w:pPr>
-        <w:spacing w:after="0" w:line="240" w:lineRule="auto"/>
-        <w:ind w:left="-1080" w:right="-1080"/>
-        <w:rPr>
-          <w:sz w:val="18"/>
-          <w:szCs w:val="18"/>
-        </w:rPr>
-      </w:pPr>
-      <w:r>
-        <w:rPr>
-          <w:sz w:val="18"/>
-          <w:szCs w:val="18"/>
-        </w:rPr>
-        <w:t>For the implementation of `</w:t>
-      </w:r>
-      <w:proofErr w:type="spellStart"/>
-      <w:r>
-        <w:rPr>
-          <w:sz w:val="18"/>
-          <w:szCs w:val="18"/>
-        </w:rPr>
-        <w:t>get_longest_jumping_run</w:t>
-      </w:r>
-      <w:proofErr w:type="spellEnd"/>
-      <w:r>
-        <w:rPr>
-          <w:sz w:val="18"/>
-          <w:szCs w:val="18"/>
-        </w:rPr>
-        <w:t>()`, please see</w:t>
-      </w:r>
-      <w:r>
-        <w:rPr>
-          <w:sz w:val="18"/>
-          <w:szCs w:val="18"/>
-        </w:rPr>
-        <w:t xml:space="preserve"> </w:t>
-      </w:r>
-      <w:r>
-        <w:rPr>
-          <w:sz w:val="18"/>
-          <w:szCs w:val="18"/>
-        </w:rPr>
-        <w:t>game_agent.py.</w:t>
-      </w:r>
-    </w:p>
-    <w:p>
-      <w:pPr>
-        <w:spacing w:after="0" w:line="240" w:lineRule="auto"/>
-        <w:ind w:left="-1080" w:right="-1080"/>
-        <w:rPr>
-          <w:sz w:val="18"/>
-          <w:szCs w:val="18"/>
-        </w:rPr>
-      </w:pPr>
-    </w:p>
-    <w:p>
-      <w:pPr>
-        <w:spacing w:after="0" w:line="240" w:lineRule="auto"/>
-        <w:ind w:left="-1080" w:right="-1080"/>
-        <w:rPr>
-          <w:b/>
-        </w:rPr>
-      </w:pPr>
-      <w:r>
-        <w:rPr>
-          <w:b/>
-        </w:rPr>
-        <w:t>Heuristic 5</w:t>
-      </w:r>
-    </w:p>
-    <w:p>
-      <w:pPr>
-        <w:spacing w:after="0" w:line="240" w:lineRule="auto"/>
-        <w:ind w:left="-1080" w:right="-1080"/>
-        <w:rPr>
-          <w:sz w:val="18"/>
-          <w:szCs w:val="18"/>
-        </w:rPr>
-      </w:pPr>
-    </w:p>
-    <w:p>
-      <w:pPr>
-        <w:spacing w:after="0" w:line="240" w:lineRule="auto"/>
-        <w:ind w:left="-1080" w:right="-1080"/>
-        <w:rPr>
-          <w:sz w:val="18"/>
-          <w:szCs w:val="18"/>
-        </w:rPr>
-      </w:pPr>
-      <w:r>
-        <w:rPr>
-          <w:sz w:val="18"/>
-          <w:szCs w:val="18"/>
-        </w:rPr>
-        <w:t xml:space="preserve">With this heuristic, we keep exploring game tactics.  Specifically, we assess our ability to survive the longest. We look at </w:t>
-      </w:r>
-      <w:r>
-        <w:rPr>
-          <w:b/>
-          <w:sz w:val="18"/>
-          <w:szCs w:val="18"/>
-        </w:rPr>
-        <w:t>all</w:t>
-      </w:r>
-      <w:r>
-        <w:rPr>
-          <w:sz w:val="18"/>
-          <w:szCs w:val="18"/>
-        </w:rPr>
-        <w:t xml:space="preserve"> the 3x3 squares in which the player's current position appears and </w:t>
-      </w:r>
-      <w:r>
-        <w:rPr>
-          <w:b/>
-          <w:sz w:val="18"/>
-          <w:szCs w:val="18"/>
-        </w:rPr>
-        <w:t>sum the runs of moves</w:t>
-      </w:r>
-      <w:r>
-        <w:rPr>
-          <w:sz w:val="18"/>
-          <w:szCs w:val="18"/>
-        </w:rPr>
-        <w:t xml:space="preserve"> that can be performed over all these squares (jumping back and forth up to seven times in a 3x3 square). This allows us to evaluate how long we can survive if we're cornered in a tight zone.</w:t>
-      </w:r>
-    </w:p>
-    <w:p>
-      <w:pPr>
-        <w:spacing w:after="0" w:line="240" w:lineRule="auto"/>
-        <w:ind w:left="-1080" w:right="-1080"/>
-        <w:rPr>
-          <w:sz w:val="18"/>
-          <w:szCs w:val="18"/>
-        </w:rPr>
-      </w:pPr>
-    </w:p>
-    <w:p>
-      <w:pPr>
-        <w:spacing w:after="0" w:line="240" w:lineRule="auto"/>
-        <w:ind w:left="-1080" w:right="-1080"/>
-        <w:rPr>
-          <w:i/>
-          <w:sz w:val="18"/>
-          <w:szCs w:val="18"/>
-        </w:rPr>
-      </w:pPr>
-      <w:r>
-        <w:rPr>
-          <w:i/>
-          <w:sz w:val="18"/>
-          <w:szCs w:val="18"/>
-        </w:rPr>
-        <w:t>Results</w:t>
-      </w:r>
-    </w:p>
-    <w:p>
-      <w:pPr>
-        <w:spacing w:after="0" w:line="240" w:lineRule="auto"/>
-        <w:ind w:left="-1080" w:right="-1080"/>
-        <w:rPr>
-          <w:rFonts w:ascii="Courier New" w:hAnsi="Courier New" w:cs="Courier New"/>
-          <w:sz w:val="14"/>
-          <w:szCs w:val="14"/>
-        </w:rPr>
-      </w:pPr>
-      <w:r>
-        <w:rPr>
-          <w:rFonts w:ascii="Courier New" w:hAnsi="Courier New" w:cs="Courier New"/>
-          <w:sz w:val="14"/>
-          <w:szCs w:val="14"/>
-        </w:rPr>
-        <w:t xml:space="preserve">    *************************</w:t>
-      </w:r>
-    </w:p>
-    <w:p>
-      <w:pPr>
-        <w:spacing w:after="0" w:line="240" w:lineRule="auto"/>
-        <w:ind w:left="-1080" w:right="-1080"/>
-        <w:rPr>
-          <w:rFonts w:ascii="Courier New" w:hAnsi="Courier New" w:cs="Courier New"/>
-          <w:sz w:val="14"/>
-          <w:szCs w:val="14"/>
-        </w:rPr>
-      </w:pPr>
-      <w:r>
-        <w:rPr>
-          <w:rFonts w:ascii="Courier New" w:hAnsi="Courier New" w:cs="Courier New"/>
-          <w:sz w:val="14"/>
-          <w:szCs w:val="14"/>
-        </w:rPr>
-        <w:t xml:space="preserve">     Evaluating: </w:t>
-      </w:r>
-      <w:proofErr w:type="spellStart"/>
-      <w:r>
-        <w:rPr>
-          <w:rFonts w:ascii="Courier New" w:hAnsi="Courier New" w:cs="Courier New"/>
-          <w:sz w:val="14"/>
-          <w:szCs w:val="14"/>
-        </w:rPr>
-        <w:t>ID_Improved</w:t>
-      </w:r>
-      <w:proofErr w:type="spellEnd"/>
-    </w:p>
-    <w:p>
-      <w:pPr>
-        <w:spacing w:after="0" w:line="240" w:lineRule="auto"/>
-        <w:ind w:left="-1080" w:right="-1080"/>
-        <w:rPr>
-          <w:rFonts w:ascii="Courier New" w:hAnsi="Courier New" w:cs="Courier New"/>
-          <w:sz w:val="14"/>
-          <w:szCs w:val="14"/>
-        </w:rPr>
-      </w:pPr>
-      <w:r>
-        <w:rPr>
-          <w:rFonts w:ascii="Courier New" w:hAnsi="Courier New" w:cs="Courier New"/>
-          <w:sz w:val="14"/>
-          <w:szCs w:val="14"/>
-        </w:rPr>
-        <w:t xml:space="preserve">    *************************</w:t>
-      </w:r>
-    </w:p>
-    <w:p>
-      <w:pPr>
-        <w:spacing w:after="0" w:line="240" w:lineRule="auto"/>
-        <w:ind w:left="-1080" w:right="-1080"/>
-        <w:rPr>
-          <w:rFonts w:ascii="Courier New" w:hAnsi="Courier New" w:cs="Courier New"/>
-          <w:sz w:val="14"/>
-          <w:szCs w:val="14"/>
-        </w:rPr>
-      </w:pPr>
-    </w:p>
-    <w:p>
-      <w:pPr>
-        <w:spacing w:after="0" w:line="240" w:lineRule="auto"/>
-        <w:ind w:left="-1080" w:right="-1080"/>
-        <w:rPr>
-          <w:rFonts w:ascii="Courier New" w:hAnsi="Courier New" w:cs="Courier New"/>
-          <w:sz w:val="14"/>
-          <w:szCs w:val="14"/>
-        </w:rPr>
-      </w:pPr>
-      <w:r>
-        <w:rPr>
-          <w:rFonts w:ascii="Courier New" w:hAnsi="Courier New" w:cs="Courier New"/>
-          <w:sz w:val="14"/>
-          <w:szCs w:val="14"/>
-        </w:rPr>
-        <w:t xml:space="preserve">    Playing Matches:</w:t>
-      </w:r>
-    </w:p>
-    <w:p>
-      <w:pPr>
-        <w:spacing w:after="0" w:line="240" w:lineRule="auto"/>
-        <w:ind w:left="-1080" w:right="-1080"/>
-        <w:rPr>
-          <w:rFonts w:ascii="Courier New" w:hAnsi="Courier New" w:cs="Courier New"/>
-          <w:sz w:val="14"/>
-          <w:szCs w:val="14"/>
-        </w:rPr>
-      </w:pPr>
-      <w:r>
-        <w:rPr>
-          <w:rFonts w:ascii="Courier New" w:hAnsi="Courier New" w:cs="Courier New"/>
-          <w:sz w:val="14"/>
-          <w:szCs w:val="14"/>
-        </w:rPr>
-        <w:t xml:space="preserve">    ----------</w:t>
-      </w:r>
-    </w:p>
-    <w:p>
-      <w:pPr>
-        <w:spacing w:after="0" w:line="240" w:lineRule="auto"/>
-        <w:ind w:left="-1080" w:right="-1080"/>
-        <w:rPr>
-          <w:rFonts w:ascii="Courier New" w:hAnsi="Courier New" w:cs="Courier New"/>
-          <w:sz w:val="14"/>
-          <w:szCs w:val="14"/>
-        </w:rPr>
-      </w:pPr>
-      <w:r>
-        <w:rPr>
-          <w:rFonts w:ascii="Courier New" w:hAnsi="Courier New" w:cs="Courier New"/>
-          <w:sz w:val="14"/>
-          <w:szCs w:val="14"/>
-        </w:rPr>
-        <w:t xml:space="preserve">      Match 1: </w:t>
-      </w:r>
-      <w:proofErr w:type="spellStart"/>
-      <w:r>
-        <w:rPr>
-          <w:rFonts w:ascii="Courier New" w:hAnsi="Courier New" w:cs="Courier New"/>
-          <w:sz w:val="14"/>
-          <w:szCs w:val="14"/>
-        </w:rPr>
-        <w:t>ID_Improved</w:t>
-      </w:r>
-      <w:proofErr w:type="spellEnd"/>
-      <w:r>
-        <w:rPr>
-          <w:rFonts w:ascii="Courier New" w:hAnsi="Courier New" w:cs="Courier New"/>
-          <w:sz w:val="14"/>
-          <w:szCs w:val="14"/>
-        </w:rPr>
-        <w:t xml:space="preserve"> vs   Random      Result: 16 to 4</w:t>
-      </w:r>
-    </w:p>
-    <w:p>
-      <w:pPr>
-        <w:spacing w:after="0" w:line="240" w:lineRule="auto"/>
-        <w:ind w:left="-1080" w:right="-1080"/>
-        <w:rPr>
-          <w:rFonts w:ascii="Courier New" w:hAnsi="Courier New" w:cs="Courier New"/>
-          <w:sz w:val="14"/>
-          <w:szCs w:val="14"/>
-        </w:rPr>
-      </w:pPr>
-      <w:r>
-        <w:rPr>
-          <w:rFonts w:ascii="Courier New" w:hAnsi="Courier New" w:cs="Courier New"/>
-          <w:sz w:val="14"/>
-          <w:szCs w:val="14"/>
-        </w:rPr>
-        <w:t xml:space="preserve">      Match 2: </w:t>
-      </w:r>
-      <w:proofErr w:type="spellStart"/>
-      <w:r>
-        <w:rPr>
-          <w:rFonts w:ascii="Courier New" w:hAnsi="Courier New" w:cs="Courier New"/>
-          <w:sz w:val="14"/>
-          <w:szCs w:val="14"/>
-        </w:rPr>
-        <w:t>ID_Improved</w:t>
-      </w:r>
-      <w:proofErr w:type="spellEnd"/>
-      <w:r>
-        <w:rPr>
-          <w:rFonts w:ascii="Courier New" w:hAnsi="Courier New" w:cs="Courier New"/>
-          <w:sz w:val="14"/>
-          <w:szCs w:val="14"/>
-        </w:rPr>
-        <w:t xml:space="preserve"> vs   </w:t>
-      </w:r>
-      <w:proofErr w:type="spellStart"/>
-      <w:r>
-        <w:rPr>
-          <w:rFonts w:ascii="Courier New" w:hAnsi="Courier New" w:cs="Courier New"/>
-          <w:sz w:val="14"/>
-          <w:szCs w:val="14"/>
-        </w:rPr>
-        <w:t>MM_Null</w:t>
-      </w:r>
-      <w:proofErr w:type="spellEnd"/>
-      <w:r>
-        <w:rPr>
-          <w:rFonts w:ascii="Courier New" w:hAnsi="Courier New" w:cs="Courier New"/>
-          <w:sz w:val="14"/>
-          <w:szCs w:val="14"/>
-        </w:rPr>
-        <w:t xml:space="preserve">     Result: 12 to 8</w:t>
-      </w:r>
-    </w:p>
-    <w:p>
-      <w:pPr>
-        <w:spacing w:after="0" w:line="240" w:lineRule="auto"/>
-        <w:ind w:left="-1080" w:right="-1080"/>
-        <w:rPr>
-          <w:rFonts w:ascii="Courier New" w:hAnsi="Courier New" w:cs="Courier New"/>
-          <w:sz w:val="14"/>
-          <w:szCs w:val="14"/>
-        </w:rPr>
-      </w:pPr>
-      <w:r>
-        <w:rPr>
-          <w:rFonts w:ascii="Courier New" w:hAnsi="Courier New" w:cs="Courier New"/>
-          <w:sz w:val="14"/>
-          <w:szCs w:val="14"/>
-        </w:rPr>
-        <w:t xml:space="preserve">      Match 3: </w:t>
-      </w:r>
-      <w:proofErr w:type="spellStart"/>
-      <w:r>
-        <w:rPr>
-          <w:rFonts w:ascii="Courier New" w:hAnsi="Courier New" w:cs="Courier New"/>
-          <w:sz w:val="14"/>
-          <w:szCs w:val="14"/>
-        </w:rPr>
-        <w:t>ID_Improved</w:t>
-      </w:r>
-      <w:proofErr w:type="spellEnd"/>
-      <w:r>
-        <w:rPr>
-          <w:rFonts w:ascii="Courier New" w:hAnsi="Courier New" w:cs="Courier New"/>
-          <w:sz w:val="14"/>
-          <w:szCs w:val="14"/>
-        </w:rPr>
-        <w:t xml:space="preserve"> vs   </w:t>
-      </w:r>
-      <w:proofErr w:type="spellStart"/>
-      <w:r>
-        <w:rPr>
-          <w:rFonts w:ascii="Courier New" w:hAnsi="Courier New" w:cs="Courier New"/>
-          <w:sz w:val="14"/>
-          <w:szCs w:val="14"/>
-        </w:rPr>
-        <w:t>MM_Open</w:t>
-      </w:r>
-      <w:proofErr w:type="spellEnd"/>
-      <w:r>
-        <w:rPr>
-          <w:rFonts w:ascii="Courier New" w:hAnsi="Courier New" w:cs="Courier New"/>
-          <w:sz w:val="14"/>
-          <w:szCs w:val="14"/>
-        </w:rPr>
-        <w:t xml:space="preserve">     Result: 14 to 6</w:t>
-      </w:r>
-    </w:p>
-    <w:p>
-      <w:pPr>
-        <w:spacing w:after="0" w:line="240" w:lineRule="auto"/>
-        <w:ind w:left="-1080" w:right="-1080"/>
-        <w:rPr>
-          <w:rFonts w:ascii="Courier New" w:hAnsi="Courier New" w:cs="Courier New"/>
-          <w:sz w:val="14"/>
-          <w:szCs w:val="14"/>
-        </w:rPr>
-      </w:pPr>
-      <w:r>
-        <w:rPr>
-          <w:rFonts w:ascii="Courier New" w:hAnsi="Courier New" w:cs="Courier New"/>
-          <w:sz w:val="14"/>
-          <w:szCs w:val="14"/>
-        </w:rPr>
-        <w:t xml:space="preserve">      Match 4: </w:t>
-      </w:r>
-      <w:proofErr w:type="spellStart"/>
-      <w:r>
-        <w:rPr>
-          <w:rFonts w:ascii="Courier New" w:hAnsi="Courier New" w:cs="Courier New"/>
-          <w:sz w:val="14"/>
-          <w:szCs w:val="14"/>
-        </w:rPr>
-        <w:t>ID_Improved</w:t>
-      </w:r>
-      <w:proofErr w:type="spellEnd"/>
-      <w:r>
-        <w:rPr>
-          <w:rFonts w:ascii="Courier New" w:hAnsi="Courier New" w:cs="Courier New"/>
-          <w:sz w:val="14"/>
-          <w:szCs w:val="14"/>
-        </w:rPr>
-        <w:t xml:space="preserve"> vs </w:t>
-      </w:r>
-      <w:proofErr w:type="spellStart"/>
-      <w:r>
-        <w:rPr>
-          <w:rFonts w:ascii="Courier New" w:hAnsi="Courier New" w:cs="Courier New"/>
-          <w:sz w:val="14"/>
-          <w:szCs w:val="14"/>
-        </w:rPr>
-        <w:t>MM_Improved</w:t>
-      </w:r>
-      <w:proofErr w:type="spellEnd"/>
-      <w:r>
-        <w:rPr>
-          <w:rFonts w:ascii="Courier New" w:hAnsi="Courier New" w:cs="Courier New"/>
-          <w:sz w:val="14"/>
-          <w:szCs w:val="14"/>
-        </w:rPr>
-        <w:t xml:space="preserve">   Result: 9 to 11</w:t>
-      </w:r>
-    </w:p>
-    <w:p>
-      <w:pPr>
-        <w:spacing w:after="0" w:line="240" w:lineRule="auto"/>
-        <w:ind w:left="-1080" w:right="-1080"/>
-        <w:rPr>
-          <w:rFonts w:ascii="Courier New" w:hAnsi="Courier New" w:cs="Courier New"/>
-          <w:sz w:val="14"/>
-          <w:szCs w:val="14"/>
-        </w:rPr>
-      </w:pPr>
-      <w:r>
-        <w:rPr>
-          <w:rFonts w:ascii="Courier New" w:hAnsi="Courier New" w:cs="Courier New"/>
-          <w:sz w:val="14"/>
-          <w:szCs w:val="14"/>
-        </w:rPr>
-        <w:t xml:space="preserve">      Match 5: </w:t>
-      </w:r>
-      <w:proofErr w:type="spellStart"/>
-      <w:r>
-        <w:rPr>
-          <w:rFonts w:ascii="Courier New" w:hAnsi="Courier New" w:cs="Courier New"/>
-          <w:sz w:val="14"/>
-          <w:szCs w:val="14"/>
-        </w:rPr>
-        <w:t>ID_Improved</w:t>
-      </w:r>
-      <w:proofErr w:type="spellEnd"/>
-      <w:r>
-        <w:rPr>
-          <w:rFonts w:ascii="Courier New" w:hAnsi="Courier New" w:cs="Courier New"/>
-          <w:sz w:val="14"/>
-          <w:szCs w:val="14"/>
-        </w:rPr>
-        <w:t xml:space="preserve"> vs   </w:t>
-      </w:r>
-      <w:proofErr w:type="spellStart"/>
-      <w:r>
-        <w:rPr>
-          <w:rFonts w:ascii="Courier New" w:hAnsi="Courier New" w:cs="Courier New"/>
-          <w:sz w:val="14"/>
-          <w:szCs w:val="14"/>
-        </w:rPr>
-        <w:t>AB_Null</w:t>
-      </w:r>
-      <w:proofErr w:type="spellEnd"/>
-      <w:r>
-        <w:rPr>
-          <w:rFonts w:ascii="Courier New" w:hAnsi="Courier New" w:cs="Courier New"/>
-          <w:sz w:val="14"/>
-          <w:szCs w:val="14"/>
-        </w:rPr>
-        <w:t xml:space="preserve">     Result: 12 to 8</w:t>
-      </w:r>
-    </w:p>
-    <w:p>
-      <w:pPr>
-        <w:spacing w:after="0" w:line="240" w:lineRule="auto"/>
-        <w:ind w:left="-1080" w:right="-1080"/>
-        <w:rPr>
-          <w:rFonts w:ascii="Courier New" w:hAnsi="Courier New" w:cs="Courier New"/>
-          <w:sz w:val="14"/>
-          <w:szCs w:val="14"/>
-        </w:rPr>
-      </w:pPr>
-      <w:r>
-        <w:rPr>
-          <w:rFonts w:ascii="Courier New" w:hAnsi="Courier New" w:cs="Courier New"/>
-          <w:sz w:val="14"/>
-          <w:szCs w:val="14"/>
-        </w:rPr>
-        <w:t xml:space="preserve">      Match 6: </w:t>
-      </w:r>
-      <w:proofErr w:type="spellStart"/>
-      <w:r>
-        <w:rPr>
-          <w:rFonts w:ascii="Courier New" w:hAnsi="Courier New" w:cs="Courier New"/>
-          <w:sz w:val="14"/>
-          <w:szCs w:val="14"/>
-        </w:rPr>
-        <w:t>ID_Improved</w:t>
-      </w:r>
-      <w:proofErr w:type="spellEnd"/>
-      <w:r>
-        <w:rPr>
-          <w:rFonts w:ascii="Courier New" w:hAnsi="Courier New" w:cs="Courier New"/>
-          <w:sz w:val="14"/>
-          <w:szCs w:val="14"/>
-        </w:rPr>
-        <w:t xml:space="preserve"> vs   </w:t>
-      </w:r>
-      <w:proofErr w:type="spellStart"/>
-      <w:r>
-        <w:rPr>
-          <w:rFonts w:ascii="Courier New" w:hAnsi="Courier New" w:cs="Courier New"/>
-          <w:sz w:val="14"/>
-          <w:szCs w:val="14"/>
-        </w:rPr>
-        <w:t>AB_Open</w:t>
-      </w:r>
-      <w:proofErr w:type="spellEnd"/>
-      <w:r>
-        <w:rPr>
-          <w:rFonts w:ascii="Courier New" w:hAnsi="Courier New" w:cs="Courier New"/>
-          <w:sz w:val="14"/>
-          <w:szCs w:val="14"/>
-        </w:rPr>
-        <w:t xml:space="preserve">     Result: 11 to 9</w:t>
-      </w:r>
-    </w:p>
-    <w:p>
-      <w:pPr>
-        <w:spacing w:after="0" w:line="240" w:lineRule="auto"/>
-        <w:ind w:left="-1080" w:right="-1080"/>
-        <w:rPr>
-          <w:rFonts w:ascii="Courier New" w:hAnsi="Courier New" w:cs="Courier New"/>
-          <w:sz w:val="14"/>
-          <w:szCs w:val="14"/>
-        </w:rPr>
-      </w:pPr>
-      <w:r>
-        <w:rPr>
-          <w:rFonts w:ascii="Courier New" w:hAnsi="Courier New" w:cs="Courier New"/>
-          <w:sz w:val="14"/>
-          <w:szCs w:val="14"/>
-        </w:rPr>
-        <w:t xml:space="preserve">      Match 7: </w:t>
-      </w:r>
-      <w:proofErr w:type="spellStart"/>
-      <w:r>
-        <w:rPr>
-          <w:rFonts w:ascii="Courier New" w:hAnsi="Courier New" w:cs="Courier New"/>
-          <w:sz w:val="14"/>
-          <w:szCs w:val="14"/>
-        </w:rPr>
-        <w:t>ID_Improved</w:t>
-      </w:r>
-      <w:proofErr w:type="spellEnd"/>
-      <w:r>
-        <w:rPr>
-          <w:rFonts w:ascii="Courier New" w:hAnsi="Courier New" w:cs="Courier New"/>
-          <w:sz w:val="14"/>
-          <w:szCs w:val="14"/>
-        </w:rPr>
-        <w:t xml:space="preserve"> vs </w:t>
-      </w:r>
-      <w:proofErr w:type="spellStart"/>
-      <w:r>
-        <w:rPr>
-          <w:rFonts w:ascii="Courier New" w:hAnsi="Courier New" w:cs="Courier New"/>
-          <w:sz w:val="14"/>
-          <w:szCs w:val="14"/>
-        </w:rPr>
-        <w:t>AB_Improved</w:t>
-      </w:r>
-      <w:proofErr w:type="spellEnd"/>
-      <w:r>
-        <w:rPr>
-          <w:rFonts w:ascii="Courier New" w:hAnsi="Courier New" w:cs="Courier New"/>
-          <w:sz w:val="14"/>
-          <w:szCs w:val="14"/>
-        </w:rPr>
-        <w:t xml:space="preserve">   Result: 13 to 7</w:t>
-      </w:r>
-    </w:p>
-    <w:p>
-      <w:pPr>
-        <w:spacing w:after="0" w:line="240" w:lineRule="auto"/>
-        <w:ind w:left="-1080" w:right="-1080"/>
-        <w:rPr>
-          <w:rFonts w:ascii="Courier New" w:hAnsi="Courier New" w:cs="Courier New"/>
-          <w:sz w:val="14"/>
-          <w:szCs w:val="14"/>
-        </w:rPr>
-      </w:pPr>
-    </w:p>
-    <w:p>
-      <w:pPr>
-        <w:spacing w:after="0" w:line="240" w:lineRule="auto"/>
-        <w:ind w:left="-1080" w:right="-1080"/>
-        <w:rPr>
-          <w:rFonts w:ascii="Courier New" w:hAnsi="Courier New" w:cs="Courier New"/>
-          <w:sz w:val="14"/>
-          <w:szCs w:val="14"/>
-        </w:rPr>
-      </w:pPr>
-    </w:p>
-    <w:p>
-      <w:pPr>
-        <w:spacing w:after="0" w:line="240" w:lineRule="auto"/>
-        <w:ind w:left="-1080" w:right="-1080"/>
-        <w:rPr>
-          <w:rFonts w:ascii="Courier New" w:hAnsi="Courier New" w:cs="Courier New"/>
-          <w:sz w:val="14"/>
-          <w:szCs w:val="14"/>
-        </w:rPr>
-      </w:pPr>
-      <w:r>
-        <w:rPr>
-          <w:rFonts w:ascii="Courier New" w:hAnsi="Courier New" w:cs="Courier New"/>
-          <w:sz w:val="14"/>
-          <w:szCs w:val="14"/>
-        </w:rPr>
-        <w:t xml:space="preserve">    Results:</w:t>
-      </w:r>
-    </w:p>
-    <w:p>
-      <w:pPr>
-        <w:spacing w:after="0" w:line="240" w:lineRule="auto"/>
-        <w:ind w:left="-1080" w:right="-1080"/>
-        <w:rPr>
-          <w:rFonts w:ascii="Courier New" w:hAnsi="Courier New" w:cs="Courier New"/>
-          <w:sz w:val="14"/>
-          <w:szCs w:val="14"/>
-        </w:rPr>
-      </w:pPr>
-      <w:r>
-        <w:rPr>
-          <w:rFonts w:ascii="Courier New" w:hAnsi="Courier New" w:cs="Courier New"/>
-          <w:sz w:val="14"/>
-          <w:szCs w:val="14"/>
-        </w:rPr>
-        <w:t xml:space="preserve">    ----------</w:t>
-      </w:r>
-    </w:p>
-    <w:p>
-      <w:pPr>
-        <w:spacing w:after="0" w:line="240" w:lineRule="auto"/>
-        <w:ind w:left="-1080" w:right="-1080"/>
-        <w:rPr>
-          <w:rFonts w:ascii="Courier New" w:hAnsi="Courier New" w:cs="Courier New"/>
-          <w:sz w:val="14"/>
-          <w:szCs w:val="14"/>
-        </w:rPr>
-      </w:pPr>
-      <w:r>
-        <w:rPr>
-          <w:rFonts w:ascii="Courier New" w:hAnsi="Courier New" w:cs="Courier New"/>
-          <w:sz w:val="14"/>
-          <w:szCs w:val="14"/>
-        </w:rPr>
-        <w:t xml:space="preserve">    </w:t>
-      </w:r>
-      <w:proofErr w:type="spellStart"/>
-      <w:r>
-        <w:rPr>
-          <w:rFonts w:ascii="Courier New" w:hAnsi="Courier New" w:cs="Courier New"/>
-          <w:sz w:val="14"/>
-          <w:szCs w:val="14"/>
-        </w:rPr>
-        <w:t>ID_Improved</w:t>
-      </w:r>
-      <w:proofErr w:type="spellEnd"/>
-      <w:r>
-        <w:rPr>
-          <w:rFonts w:ascii="Courier New" w:hAnsi="Courier New" w:cs="Courier New"/>
-          <w:sz w:val="14"/>
-          <w:szCs w:val="14"/>
-        </w:rPr>
-        <w:t xml:space="preserve">         62.14%</w:t>
-      </w:r>
-    </w:p>
-    <w:p>
-      <w:pPr>
-        <w:spacing w:after="0" w:line="240" w:lineRule="auto"/>
-        <w:ind w:left="-1080" w:right="-1080"/>
-        <w:rPr>
-          <w:rFonts w:ascii="Courier New" w:hAnsi="Courier New" w:cs="Courier New"/>
-          <w:sz w:val="14"/>
-          <w:szCs w:val="14"/>
-        </w:rPr>
-      </w:pPr>
-    </w:p>
-    <w:p>
-      <w:pPr>
-        <w:spacing w:after="0" w:line="240" w:lineRule="auto"/>
-        <w:ind w:left="-1080" w:right="-1080"/>
-        <w:rPr>
-          <w:rFonts w:ascii="Courier New" w:hAnsi="Courier New" w:cs="Courier New"/>
-          <w:sz w:val="14"/>
-          <w:szCs w:val="14"/>
-        </w:rPr>
-      </w:pPr>
-      <w:r>
-        <w:rPr>
-          <w:rFonts w:ascii="Courier New" w:hAnsi="Courier New" w:cs="Courier New"/>
-          <w:sz w:val="14"/>
-          <w:szCs w:val="14"/>
-        </w:rPr>
-        <w:t xml:space="preserve">    *************************</w:t>
-      </w:r>
-    </w:p>
-    <w:p>
-      <w:pPr>
-        <w:spacing w:after="0" w:line="240" w:lineRule="auto"/>
-        <w:ind w:left="-1080" w:right="-1080"/>
-        <w:rPr>
-          <w:rFonts w:ascii="Courier New" w:hAnsi="Courier New" w:cs="Courier New"/>
-          <w:sz w:val="14"/>
-          <w:szCs w:val="14"/>
-        </w:rPr>
-      </w:pPr>
-      <w:r>
-        <w:rPr>
-          <w:rFonts w:ascii="Courier New" w:hAnsi="Courier New" w:cs="Courier New"/>
-          <w:sz w:val="14"/>
-          <w:szCs w:val="14"/>
-        </w:rPr>
-        <w:t xml:space="preserve">       Evaluating: Student</w:t>
-      </w:r>
-    </w:p>
-    <w:p>
-      <w:pPr>
-        <w:spacing w:after="0" w:line="240" w:lineRule="auto"/>
-        <w:ind w:left="-1080" w:right="-1080"/>
-        <w:rPr>
-          <w:rFonts w:ascii="Courier New" w:hAnsi="Courier New" w:cs="Courier New"/>
-          <w:sz w:val="14"/>
-          <w:szCs w:val="14"/>
-        </w:rPr>
-      </w:pPr>
-      <w:r>
-        <w:rPr>
-          <w:rFonts w:ascii="Courier New" w:hAnsi="Courier New" w:cs="Courier New"/>
-          <w:sz w:val="14"/>
-          <w:szCs w:val="14"/>
-        </w:rPr>
-        <w:t xml:space="preserve">    *************************</w:t>
-      </w:r>
-    </w:p>
-    <w:p>
-      <w:pPr>
-        <w:spacing w:after="0" w:line="240" w:lineRule="auto"/>
-        <w:ind w:left="-1080" w:right="-1080"/>
-        <w:rPr>
-          <w:rFonts w:ascii="Courier New" w:hAnsi="Courier New" w:cs="Courier New"/>
-          <w:sz w:val="14"/>
-          <w:szCs w:val="14"/>
-        </w:rPr>
-      </w:pPr>
-    </w:p>
-    <w:p>
-      <w:pPr>
-        <w:spacing w:after="0" w:line="240" w:lineRule="auto"/>
-        <w:ind w:left="-1080" w:right="-1080"/>
-        <w:rPr>
-          <w:rFonts w:ascii="Courier New" w:hAnsi="Courier New" w:cs="Courier New"/>
-          <w:sz w:val="14"/>
-          <w:szCs w:val="14"/>
-        </w:rPr>
-      </w:pPr>
-      <w:r>
-        <w:rPr>
-          <w:rFonts w:ascii="Courier New" w:hAnsi="Courier New" w:cs="Courier New"/>
-          <w:sz w:val="14"/>
-          <w:szCs w:val="14"/>
-        </w:rPr>
-        <w:t xml:space="preserve">    Playing Matches:</w:t>
-      </w:r>
-    </w:p>
-    <w:p>
-      <w:pPr>
-        <w:spacing w:after="0" w:line="240" w:lineRule="auto"/>
-        <w:ind w:left="-1080" w:right="-1080"/>
-        <w:rPr>
-          <w:rFonts w:ascii="Courier New" w:hAnsi="Courier New" w:cs="Courier New"/>
-          <w:sz w:val="14"/>
-          <w:szCs w:val="14"/>
-        </w:rPr>
-      </w:pPr>
-      <w:r>
-        <w:rPr>
-          <w:rFonts w:ascii="Courier New" w:hAnsi="Courier New" w:cs="Courier New"/>
-          <w:sz w:val="14"/>
-          <w:szCs w:val="14"/>
-        </w:rPr>
-        <w:t xml:space="preserve">    ----------</w:t>
-      </w:r>
-    </w:p>
-    <w:p>
-      <w:pPr>
-        <w:spacing w:after="0" w:line="240" w:lineRule="auto"/>
-        <w:ind w:left="-1080" w:right="-1080"/>
-        <w:rPr>
-          <w:rFonts w:ascii="Courier New" w:hAnsi="Courier New" w:cs="Courier New"/>
-          <w:sz w:val="14"/>
-          <w:szCs w:val="14"/>
-        </w:rPr>
-      </w:pPr>
-      <w:r>
-        <w:rPr>
-          <w:rFonts w:ascii="Courier New" w:hAnsi="Courier New" w:cs="Courier New"/>
-          <w:sz w:val="14"/>
-          <w:szCs w:val="14"/>
-        </w:rPr>
-        <w:t xml:space="preserve">      Match 1:   Student   vs   Random      Result: 16 to 4</w:t>
-      </w:r>
-    </w:p>
-    <w:p>
-      <w:pPr>
-        <w:spacing w:after="0" w:line="240" w:lineRule="auto"/>
-        <w:ind w:left="-1080" w:right="-1080"/>
-        <w:rPr>
-          <w:rFonts w:ascii="Courier New" w:hAnsi="Courier New" w:cs="Courier New"/>
-          <w:sz w:val="14"/>
-          <w:szCs w:val="14"/>
-        </w:rPr>
-      </w:pPr>
-      <w:r>
-        <w:rPr>
-          <w:rFonts w:ascii="Courier New" w:hAnsi="Courier New" w:cs="Courier New"/>
-          <w:sz w:val="14"/>
-          <w:szCs w:val="14"/>
-        </w:rPr>
-        <w:t xml:space="preserve">      Match 2:   Student   vs   </w:t>
-      </w:r>
-      <w:proofErr w:type="spellStart"/>
-      <w:r>
-        <w:rPr>
-          <w:rFonts w:ascii="Courier New" w:hAnsi="Courier New" w:cs="Courier New"/>
-          <w:sz w:val="14"/>
-          <w:szCs w:val="14"/>
-        </w:rPr>
-        <w:t>MM_Null</w:t>
-      </w:r>
-      <w:proofErr w:type="spellEnd"/>
-      <w:r>
-        <w:rPr>
-          <w:rFonts w:ascii="Courier New" w:hAnsi="Courier New" w:cs="Courier New"/>
-          <w:sz w:val="14"/>
-          <w:szCs w:val="14"/>
-        </w:rPr>
-        <w:t xml:space="preserve">     Result: 16 to 4</w:t>
-      </w:r>
-    </w:p>
-    <w:p>
-      <w:pPr>
-        <w:spacing w:after="0" w:line="240" w:lineRule="auto"/>
-        <w:ind w:left="-1080" w:right="-1080"/>
-        <w:rPr>
-          <w:rFonts w:ascii="Courier New" w:hAnsi="Courier New" w:cs="Courier New"/>
-          <w:sz w:val="14"/>
-          <w:szCs w:val="14"/>
-        </w:rPr>
-      </w:pPr>
-      <w:r>
-        <w:rPr>
-          <w:rFonts w:ascii="Courier New" w:hAnsi="Courier New" w:cs="Courier New"/>
-          <w:sz w:val="14"/>
-          <w:szCs w:val="14"/>
-        </w:rPr>
-        <w:t xml:space="preserve">      Match 3:   Student   vs   </w:t>
-      </w:r>
-      <w:proofErr w:type="spellStart"/>
-      <w:r>
-        <w:rPr>
-          <w:rFonts w:ascii="Courier New" w:hAnsi="Courier New" w:cs="Courier New"/>
-          <w:sz w:val="14"/>
-          <w:szCs w:val="14"/>
-        </w:rPr>
-        <w:t>MM_Open</w:t>
-      </w:r>
-      <w:proofErr w:type="spellEnd"/>
-      <w:r>
-        <w:rPr>
-          <w:rFonts w:ascii="Courier New" w:hAnsi="Courier New" w:cs="Courier New"/>
-          <w:sz w:val="14"/>
-          <w:szCs w:val="14"/>
-        </w:rPr>
-        <w:t xml:space="preserve">     Result: 8 to 12</w:t>
-      </w:r>
-    </w:p>
-    <w:p>
-      <w:pPr>
-        <w:spacing w:after="0" w:line="240" w:lineRule="auto"/>
-        <w:ind w:left="-1080" w:right="-1080"/>
-        <w:rPr>
-          <w:rFonts w:ascii="Courier New" w:hAnsi="Courier New" w:cs="Courier New"/>
-          <w:sz w:val="14"/>
-          <w:szCs w:val="14"/>
-        </w:rPr>
-      </w:pPr>
-      <w:r>
-        <w:rPr>
-          <w:rFonts w:ascii="Courier New" w:hAnsi="Courier New" w:cs="Courier New"/>
-          <w:sz w:val="14"/>
-          <w:szCs w:val="14"/>
-        </w:rPr>
-        <w:t xml:space="preserve">      Match 4:   Student   vs </w:t>
-      </w:r>
-      <w:proofErr w:type="spellStart"/>
-      <w:r>
-        <w:rPr>
-          <w:rFonts w:ascii="Courier New" w:hAnsi="Courier New" w:cs="Courier New"/>
-          <w:sz w:val="14"/>
-          <w:szCs w:val="14"/>
-        </w:rPr>
-        <w:t>MM_Improved</w:t>
-      </w:r>
-      <w:proofErr w:type="spellEnd"/>
-      <w:r>
-        <w:rPr>
-          <w:rFonts w:ascii="Courier New" w:hAnsi="Courier New" w:cs="Courier New"/>
-          <w:sz w:val="14"/>
-          <w:szCs w:val="14"/>
-        </w:rPr>
-        <w:t xml:space="preserve">   Result: 14 to 6</w:t>
-      </w:r>
-    </w:p>
-    <w:p>
-      <w:pPr>
-        <w:spacing w:after="0" w:line="240" w:lineRule="auto"/>
-        <w:ind w:left="-1080" w:right="-1080"/>
-        <w:rPr>
-          <w:rFonts w:ascii="Courier New" w:hAnsi="Courier New" w:cs="Courier New"/>
-          <w:sz w:val="14"/>
-          <w:szCs w:val="14"/>
-        </w:rPr>
-      </w:pPr>
-      <w:r>
-        <w:rPr>
-          <w:rFonts w:ascii="Courier New" w:hAnsi="Courier New" w:cs="Courier New"/>
-          <w:sz w:val="14"/>
-          <w:szCs w:val="14"/>
-        </w:rPr>
-        <w:t xml:space="preserve">      Match 5:   Student   vs   </w:t>
-      </w:r>
-      <w:proofErr w:type="spellStart"/>
-      <w:r>
-        <w:rPr>
-          <w:rFonts w:ascii="Courier New" w:hAnsi="Courier New" w:cs="Courier New"/>
-          <w:sz w:val="14"/>
-          <w:szCs w:val="14"/>
-        </w:rPr>
-        <w:t>AB_Null</w:t>
-      </w:r>
-      <w:proofErr w:type="spellEnd"/>
-      <w:r>
-        <w:rPr>
-          <w:rFonts w:ascii="Courier New" w:hAnsi="Courier New" w:cs="Courier New"/>
-          <w:sz w:val="14"/>
-          <w:szCs w:val="14"/>
-        </w:rPr>
-        <w:t xml:space="preserve">     Result: 14 to 6</w:t>
-      </w:r>
-    </w:p>
-    <w:p>
-      <w:pPr>
-        <w:spacing w:after="0" w:line="240" w:lineRule="auto"/>
-        <w:ind w:left="-1080" w:right="-1080"/>
-        <w:rPr>
-          <w:rFonts w:ascii="Courier New" w:hAnsi="Courier New" w:cs="Courier New"/>
-          <w:sz w:val="14"/>
-          <w:szCs w:val="14"/>
-        </w:rPr>
-      </w:pPr>
-      <w:r>
-        <w:rPr>
-          <w:rFonts w:ascii="Courier New" w:hAnsi="Courier New" w:cs="Courier New"/>
-          <w:sz w:val="14"/>
-          <w:szCs w:val="14"/>
-        </w:rPr>
-        <w:t xml:space="preserve">      Match 6:   Student   vs   </w:t>
-      </w:r>
-      <w:proofErr w:type="spellStart"/>
-      <w:r>
-        <w:rPr>
-          <w:rFonts w:ascii="Courier New" w:hAnsi="Courier New" w:cs="Courier New"/>
-          <w:sz w:val="14"/>
-          <w:szCs w:val="14"/>
-        </w:rPr>
-        <w:t>AB_Open</w:t>
-      </w:r>
-      <w:proofErr w:type="spellEnd"/>
-      <w:r>
-        <w:rPr>
-          <w:rFonts w:ascii="Courier New" w:hAnsi="Courier New" w:cs="Courier New"/>
-          <w:sz w:val="14"/>
-          <w:szCs w:val="14"/>
-        </w:rPr>
-        <w:t xml:space="preserve">     Result: 14 to 6</w:t>
-      </w:r>
-    </w:p>
-    <w:p>
-      <w:pPr>
-        <w:spacing w:after="0" w:line="240" w:lineRule="auto"/>
-        <w:ind w:left="-1080" w:right="-1080"/>
-        <w:rPr>
-          <w:rFonts w:ascii="Courier New" w:hAnsi="Courier New" w:cs="Courier New"/>
-          <w:sz w:val="14"/>
-          <w:szCs w:val="14"/>
-        </w:rPr>
-      </w:pPr>
-      <w:r>
-        <w:rPr>
-          <w:rFonts w:ascii="Courier New" w:hAnsi="Courier New" w:cs="Courier New"/>
-          <w:sz w:val="14"/>
-          <w:szCs w:val="14"/>
-        </w:rPr>
-        <w:t xml:space="preserve">      Match 7:   Student   vs </w:t>
-      </w:r>
-      <w:proofErr w:type="spellStart"/>
-      <w:r>
-        <w:rPr>
-          <w:rFonts w:ascii="Courier New" w:hAnsi="Courier New" w:cs="Courier New"/>
-          <w:sz w:val="14"/>
-          <w:szCs w:val="14"/>
-        </w:rPr>
-        <w:t>AB_Improved</w:t>
-      </w:r>
-      <w:proofErr w:type="spellEnd"/>
-      <w:r>
-        <w:rPr>
-          <w:rFonts w:ascii="Courier New" w:hAnsi="Courier New" w:cs="Courier New"/>
-          <w:sz w:val="14"/>
-          <w:szCs w:val="14"/>
-        </w:rPr>
-        <w:t xml:space="preserve">   Result: 16 to 4</w:t>
-      </w:r>
-    </w:p>
-    <w:p>
-      <w:pPr>
-        <w:spacing w:after="0" w:line="240" w:lineRule="auto"/>
-        <w:ind w:left="-1080" w:right="-1080"/>
-        <w:rPr>
-          <w:rFonts w:ascii="Courier New" w:hAnsi="Courier New" w:cs="Courier New"/>
-          <w:sz w:val="14"/>
-          <w:szCs w:val="14"/>
-        </w:rPr>
-      </w:pPr>
-    </w:p>
-    <w:p>
-      <w:pPr>
-        <w:spacing w:after="0" w:line="240" w:lineRule="auto"/>
-        <w:ind w:left="-1080" w:right="-1080"/>
-        <w:rPr>
-          <w:rFonts w:ascii="Courier New" w:hAnsi="Courier New" w:cs="Courier New"/>
-          <w:sz w:val="14"/>
-          <w:szCs w:val="14"/>
-        </w:rPr>
-      </w:pPr>
-    </w:p>
-    <w:p>
-      <w:pPr>
-        <w:spacing w:after="0" w:line="240" w:lineRule="auto"/>
-        <w:ind w:left="-1080" w:right="-1080"/>
-        <w:rPr>
-          <w:rFonts w:ascii="Courier New" w:hAnsi="Courier New" w:cs="Courier New"/>
-          <w:sz w:val="14"/>
-          <w:szCs w:val="14"/>
-        </w:rPr>
-      </w:pPr>
-      <w:r>
-        <w:rPr>
-          <w:rFonts w:ascii="Courier New" w:hAnsi="Courier New" w:cs="Courier New"/>
-          <w:sz w:val="14"/>
-          <w:szCs w:val="14"/>
-        </w:rPr>
-        <w:t xml:space="preserve">    Results:</w:t>
-      </w:r>
-    </w:p>
-    <w:p>
-      <w:pPr>
-        <w:spacing w:after="0" w:line="240" w:lineRule="auto"/>
-        <w:ind w:left="-1080" w:right="-1080"/>
-        <w:rPr>
-          <w:rFonts w:ascii="Courier New" w:hAnsi="Courier New" w:cs="Courier New"/>
-          <w:sz w:val="14"/>
-          <w:szCs w:val="14"/>
-        </w:rPr>
-      </w:pPr>
-      <w:r>
-        <w:rPr>
-          <w:rFonts w:ascii="Courier New" w:hAnsi="Courier New" w:cs="Courier New"/>
-          <w:sz w:val="14"/>
-          <w:szCs w:val="14"/>
-        </w:rPr>
-        <w:t xml:space="preserve">    ----------</w:t>
-      </w:r>
-    </w:p>
-    <w:p>
-      <w:pPr>
-        <w:spacing w:after="0" w:line="240" w:lineRule="auto"/>
-        <w:ind w:left="-1080" w:right="-1080"/>
-        <w:rPr>
-          <w:rFonts w:ascii="Courier New" w:hAnsi="Courier New" w:cs="Courier New"/>
-          <w:sz w:val="14"/>
-          <w:szCs w:val="14"/>
-        </w:rPr>
-      </w:pPr>
-      <w:r>
-        <w:rPr>
-          <w:rFonts w:ascii="Courier New" w:hAnsi="Courier New" w:cs="Courier New"/>
-          <w:sz w:val="14"/>
-          <w:szCs w:val="14"/>
-        </w:rPr>
-        <w:t xml:space="preserve">    Student             70.00%</w:t>
-      </w:r>
-    </w:p>
-    <w:p>
-      <w:pPr>
-        <w:spacing w:after="0" w:line="240" w:lineRule="auto"/>
-        <w:ind w:left="-1080" w:right="-1080"/>
-        <w:rPr>
-          <w:sz w:val="18"/>
-          <w:szCs w:val="18"/>
-        </w:rPr>
-      </w:pPr>
-      <w:r>
-        <w:rPr>
-          <w:sz w:val="18"/>
-          <w:szCs w:val="18"/>
-        </w:rPr>
-        <w:t>```</w:t>
-      </w:r>
-    </w:p>
-    <w:p>
-      <w:pPr>
-        <w:spacing w:after="0" w:line="240" w:lineRule="auto"/>
-        <w:ind w:left="-1080" w:right="-1080"/>
-        <w:rPr>
-          <w:sz w:val="18"/>
-          <w:szCs w:val="18"/>
-        </w:rPr>
-      </w:pPr>
-    </w:p>
-    <w:p>
-      <w:pPr>
-        <w:spacing w:after="0" w:line="240" w:lineRule="auto"/>
-        <w:ind w:left="-1080" w:right="-1080"/>
-        <w:rPr>
-          <w:i/>
-          <w:sz w:val="18"/>
-          <w:szCs w:val="18"/>
-        </w:rPr>
-      </w:pPr>
-      <w:r>
-        <w:rPr>
-          <w:i/>
-          <w:sz w:val="18"/>
-          <w:szCs w:val="18"/>
-        </w:rPr>
-        <w:t>Analysis</w:t>
-      </w:r>
-    </w:p>
-    <w:p>
-      <w:pPr>
-        <w:spacing w:after="0" w:line="240" w:lineRule="auto"/>
-        <w:ind w:left="-1080" w:right="-1080"/>
-        <w:rPr>
-          <w:sz w:val="18"/>
-          <w:szCs w:val="18"/>
-        </w:rPr>
-      </w:pPr>
-      <w:r>
-        <w:rPr>
-          <w:sz w:val="18"/>
-          <w:szCs w:val="18"/>
-        </w:rPr>
-        <w:t>With this heuristic, we systematically beat the `</w:t>
-      </w:r>
-      <w:proofErr w:type="spellStart"/>
-      <w:r>
-        <w:rPr>
-          <w:sz w:val="18"/>
-          <w:szCs w:val="18"/>
-        </w:rPr>
-        <w:t>ID_Improved</w:t>
-      </w:r>
-      <w:proofErr w:type="spellEnd"/>
-      <w:r>
-        <w:rPr>
-          <w:sz w:val="18"/>
-          <w:szCs w:val="18"/>
-        </w:rPr>
-        <w:t xml:space="preserve">` player. Using more </w:t>
-      </w:r>
-      <w:r>
-        <w:rPr>
-          <w:b/>
-          <w:sz w:val="18"/>
-          <w:szCs w:val="18"/>
-        </w:rPr>
-        <w:t>sophisticated game mechanics</w:t>
-      </w:r>
-      <w:r>
-        <w:rPr>
-          <w:sz w:val="18"/>
-          <w:szCs w:val="18"/>
-        </w:rPr>
-        <w:t>, we make sure that our player can keep moving for as long as possible, even if cornered.</w:t>
-      </w:r>
-    </w:p>
-    <w:p>
-      <w:pPr>
-        <w:spacing w:after="0" w:line="240" w:lineRule="auto"/>
-        <w:ind w:left="-1080" w:right="-1080"/>
-        <w:rPr>
-          <w:sz w:val="18"/>
-          <w:szCs w:val="18"/>
-        </w:rPr>
-      </w:pPr>
-    </w:p>
-    <w:p>
-      <w:pPr>
-        <w:spacing w:after="0" w:line="240" w:lineRule="auto"/>
-        <w:ind w:left="-1080" w:right="-1080"/>
-        <w:rPr>
-          <w:i/>
-          <w:sz w:val="18"/>
-          <w:szCs w:val="18"/>
-        </w:rPr>
-      </w:pPr>
-      <w:r>
-        <w:rPr>
-          <w:i/>
-          <w:sz w:val="18"/>
-          <w:szCs w:val="18"/>
-        </w:rPr>
-        <w:t>Implementation</w:t>
-      </w:r>
-    </w:p>
-    <w:p>
-      <w:pPr>
-        <w:spacing w:after="0" w:line="240" w:lineRule="auto"/>
-        <w:ind w:left="-1080" w:right="-1080"/>
-        <w:rPr>
-          <w:sz w:val="18"/>
-          <w:szCs w:val="18"/>
-        </w:rPr>
-      </w:pPr>
-      <w:r>
-        <w:rPr>
-          <w:sz w:val="18"/>
-          <w:szCs w:val="18"/>
-        </w:rPr>
-        <w:t>Here's our implementation for this heuristic:</w:t>
-      </w:r>
-    </w:p>
-    <w:p>
-      <w:pPr>
-        <w:spacing w:after="0" w:line="240" w:lineRule="auto"/>
-        <w:ind w:left="-1080" w:right="-1080"/>
-        <w:rPr>
-          <w:sz w:val="18"/>
-          <w:szCs w:val="18"/>
-        </w:rPr>
-      </w:pPr>
-    </w:p>
-    <w:p>
-      <w:pPr>
-        <w:spacing w:after="0" w:line="240" w:lineRule="auto"/>
-        <w:ind w:left="-1080" w:right="-1080"/>
-        <w:rPr>
-          <w:rFonts w:ascii="Courier New" w:hAnsi="Courier New" w:cs="Courier New"/>
-          <w:sz w:val="16"/>
-          <w:szCs w:val="16"/>
-        </w:rPr>
-      </w:pPr>
-      <w:r>
-        <w:rPr>
-          <w:rFonts w:ascii="Courier New" w:hAnsi="Courier New" w:cs="Courier New"/>
-          <w:sz w:val="16"/>
-          <w:szCs w:val="16"/>
-        </w:rPr>
-        <w:t>def heuristic5(game, player):</w:t>
-      </w:r>
-    </w:p>
-    <w:p>
-      <w:pPr>
-        <w:spacing w:after="0" w:line="240" w:lineRule="auto"/>
-        <w:ind w:left="-1080" w:right="-1080"/>
-        <w:rPr>
-          <w:rFonts w:ascii="Courier New" w:hAnsi="Courier New" w:cs="Courier New"/>
-          <w:sz w:val="16"/>
-          <w:szCs w:val="16"/>
-        </w:rPr>
-      </w:pPr>
-      <w:r>
-        <w:rPr>
-          <w:rFonts w:ascii="Courier New" w:hAnsi="Courier New" w:cs="Courier New"/>
-          <w:sz w:val="16"/>
-          <w:szCs w:val="16"/>
-        </w:rPr>
         <w:lastRenderedPageBreak/>
-        <w:t xml:space="preserve">    # Have we </w:t>
-      </w:r>
-      <w:r>
-        <w:rPr>
-          <w:rFonts w:ascii="Courier New" w:hAnsi="Courier New" w:cs="Courier New"/>
-          <w:sz w:val="16"/>
-          <w:szCs w:val="16"/>
-        </w:rPr>
-        <w:t>w</w:t>
-      </w:r>
-      <w:r>
-        <w:rPr>
-          <w:rFonts w:ascii="Courier New" w:hAnsi="Courier New" w:cs="Courier New"/>
-          <w:sz w:val="16"/>
-          <w:szCs w:val="16"/>
-        </w:rPr>
-        <w:t>on the game?</w:t>
-      </w:r>
-    </w:p>
-    <w:p>
-      <w:pPr>
-        <w:spacing w:after="0" w:line="240" w:lineRule="auto"/>
-        <w:ind w:left="-1080" w:right="-1080"/>
-        <w:rPr>
-          <w:rFonts w:ascii="Courier New" w:hAnsi="Courier New" w:cs="Courier New"/>
-          <w:sz w:val="16"/>
-          <w:szCs w:val="16"/>
-        </w:rPr>
-      </w:pPr>
-      <w:r>
-        <w:rPr>
-          <w:rFonts w:ascii="Courier New" w:hAnsi="Courier New" w:cs="Courier New"/>
-          <w:sz w:val="16"/>
-          <w:szCs w:val="16"/>
-        </w:rPr>
         <w:t xml:space="preserve">    if </w:t>
       </w:r>
       <w:proofErr w:type="spellStart"/>
@@ -12822,7 +12957,7 @@
     </w:p>
     <w:sectPr>
       <w:pgSz w:w="12240" w:h="15840"/>
-      <w:pgMar w:top="450" w:right="1440" w:bottom="90" w:left="1440" w:header="720" w:footer="720" w:gutter="0"/>
+      <w:pgMar w:top="360" w:right="1440" w:bottom="90" w:left="1440" w:header="720" w:footer="720" w:gutter="0"/>
       <w:cols w:space="720"/>
       <w:docGrid w:linePitch="360"/>
     </w:sectPr>

</xml_diff>